<commit_message>
clase de lean y kanban teorico
</commit_message>
<xml_diff>
--- a/Material_Complementario/Toma_Nota_Parcial_2/NOTAS_Parcial2_Teorico_Gon.docx
+++ b/Material_Complementario/Toma_Nota_Parcial_2/NOTAS_Parcial2_Teorico_Gon.docx
@@ -385,35 +385,7 @@
         <w:rPr>
           <w:lang w:val="es-ES"/>
         </w:rPr>
-        <w:t xml:space="preserve">Time box. </w:t>
-      </w:r>
-      <w:proofErr w:type="gramStart"/>
-      <w:r>
-        <w:rPr>
-          <w:lang w:val="es-ES"/>
-        </w:rPr>
-        <w:t>Todas las actividades tiene</w:t>
-      </w:r>
-      <w:proofErr w:type="gramEnd"/>
-      <w:r>
-        <w:rPr>
-          <w:lang w:val="es-ES"/>
-        </w:rPr>
-        <w:t xml:space="preserve"> que tener duración fija. El time box dice que la duración del sprint es fija y la acuerda el </w:t>
-      </w:r>
-      <w:proofErr w:type="gramStart"/>
-      <w:r>
-        <w:rPr>
-          <w:lang w:val="es-ES"/>
-        </w:rPr>
-        <w:t>equipo</w:t>
-      </w:r>
-      <w:proofErr w:type="gramEnd"/>
-      <w:r>
-        <w:rPr>
-          <w:lang w:val="es-ES"/>
-        </w:rPr>
-        <w:t xml:space="preserve"> pero tiene un máximo de 30 </w:t>
+        <w:t xml:space="preserve">Time box. Todas las actividades tiene que tener duración fija. El time box dice que la duración del sprint es fija y la acuerda el equipo pero tiene un máximo de 30 </w:t>
       </w:r>
       <w:proofErr w:type="spellStart"/>
       <w:r>
@@ -638,21 +610,7 @@
         <w:rPr>
           <w:lang w:val="es-ES"/>
         </w:rPr>
-        <w:t xml:space="preserve"> no tiene asignaciones de trabajo completas dentro del sprint, no tiene la obligación de </w:t>
-      </w:r>
-      <w:proofErr w:type="gramStart"/>
-      <w:r>
-        <w:rPr>
-          <w:lang w:val="es-ES"/>
-        </w:rPr>
-        <w:t>asistir</w:t>
-      </w:r>
-      <w:proofErr w:type="gramEnd"/>
-      <w:r>
-        <w:rPr>
-          <w:lang w:val="es-ES"/>
-        </w:rPr>
-        <w:t xml:space="preserve"> pero si puede. De mas </w:t>
+        <w:t xml:space="preserve"> no tiene asignaciones de trabajo completas dentro del sprint, no tiene la obligación de asistir pero si puede. De mas </w:t>
       </w:r>
       <w:r>
         <w:rPr>
@@ -939,16 +897,221 @@
         <w:rPr>
           <w:lang w:val="es-ES"/>
         </w:rPr>
-        <w:t xml:space="preserve"> porque ahí le mostramos el producto. En </w:t>
-      </w:r>
-      <w:proofErr w:type="gramStart"/>
-      <w:r>
-        <w:rPr>
-          <w:lang w:val="es-ES"/>
-        </w:rPr>
-        <w:t>la sprint</w:t>
-      </w:r>
-      <w:proofErr w:type="gramEnd"/>
+        <w:t xml:space="preserve"> porque ahí le mostramos el producto. En la sprint </w:t>
+      </w:r>
+      <w:proofErr w:type="spellStart"/>
+      <w:r>
+        <w:rPr>
+          <w:lang w:val="es-ES"/>
+        </w:rPr>
+        <w:t>review</w:t>
+      </w:r>
+      <w:proofErr w:type="spellEnd"/>
+      <w:r>
+        <w:rPr>
+          <w:lang w:val="es-ES"/>
+        </w:rPr>
+        <w:t xml:space="preserve">. </w:t>
+      </w:r>
+      <w:r>
+        <w:rPr>
+          <w:lang w:val="es-ES"/>
+        </w:rPr>
+        <w:t>Además,</w:t>
+      </w:r>
+      <w:r>
+        <w:rPr>
+          <w:lang w:val="es-ES"/>
+        </w:rPr>
+        <w:t xml:space="preserve"> el </w:t>
+      </w:r>
+      <w:proofErr w:type="spellStart"/>
+      <w:r>
+        <w:rPr>
+          <w:lang w:val="es-ES"/>
+        </w:rPr>
+        <w:t>po</w:t>
+      </w:r>
+      <w:proofErr w:type="spellEnd"/>
+      <w:r>
+        <w:rPr>
+          <w:lang w:val="es-ES"/>
+        </w:rPr>
+        <w:t xml:space="preserve"> puede invitar a otras personas, usuarios, jefes. De mínima el equipo completo, puede haber </w:t>
+      </w:r>
+      <w:r>
+        <w:rPr>
+          <w:lang w:val="es-ES"/>
+        </w:rPr>
+        <w:t>más</w:t>
+      </w:r>
+      <w:r>
+        <w:rPr>
+          <w:lang w:val="es-ES"/>
+        </w:rPr>
+        <w:t>.</w:t>
+      </w:r>
+    </w:p>
+    <w:p>
+      <w:pPr>
+        <w:rPr>
+          <w:lang w:val="es-ES"/>
+        </w:rPr>
+      </w:pPr>
+      <w:r>
+        <w:rPr>
+          <w:lang w:val="es-ES"/>
+        </w:rPr>
+        <w:t xml:space="preserve">La retrospectiva vemos que hicimos bien que hicimos mal, con el propósito de mejoras sobre el proceso. En la </w:t>
+      </w:r>
+      <w:proofErr w:type="spellStart"/>
+      <w:r>
+        <w:rPr>
+          <w:lang w:val="es-ES"/>
+        </w:rPr>
+        <w:t>review</w:t>
+      </w:r>
+      <w:proofErr w:type="spellEnd"/>
+      <w:r>
+        <w:rPr>
+          <w:lang w:val="es-ES"/>
+        </w:rPr>
+        <w:t xml:space="preserve"> se mejor producto, en la </w:t>
+      </w:r>
+      <w:r>
+        <w:rPr>
+          <w:lang w:val="es-ES"/>
+        </w:rPr>
+        <w:t>retrospectiva</w:t>
+      </w:r>
+      <w:r>
+        <w:rPr>
+          <w:lang w:val="es-ES"/>
+        </w:rPr>
+        <w:t xml:space="preserve"> el proceso. Usamos los pilares del empirismo: transparencia, adaptación, </w:t>
+      </w:r>
+      <w:r>
+        <w:rPr>
+          <w:lang w:val="es-ES"/>
+        </w:rPr>
+        <w:t>introspección</w:t>
+      </w:r>
+      <w:r>
+        <w:rPr>
+          <w:lang w:val="es-ES"/>
+        </w:rPr>
+        <w:t xml:space="preserve">. </w:t>
+      </w:r>
+    </w:p>
+    <w:p>
+      <w:pPr>
+        <w:rPr>
+          <w:lang w:val="es-ES"/>
+        </w:rPr>
+      </w:pPr>
+      <w:r>
+        <w:rPr>
+          <w:lang w:val="es-ES"/>
+        </w:rPr>
+        <w:t xml:space="preserve">En la </w:t>
+      </w:r>
+      <w:proofErr w:type="spellStart"/>
+      <w:r>
+        <w:rPr>
+          <w:lang w:val="es-ES"/>
+        </w:rPr>
+        <w:t>daily</w:t>
+      </w:r>
+      <w:proofErr w:type="spellEnd"/>
+      <w:r>
+        <w:rPr>
+          <w:lang w:val="es-ES"/>
+        </w:rPr>
+        <w:t xml:space="preserve"> hay inspección y adaptación. </w:t>
+      </w:r>
+      <w:r>
+        <w:rPr>
+          <w:lang w:val="es-ES"/>
+        </w:rPr>
+        <w:t xml:space="preserve"> El propósito de la </w:t>
+      </w:r>
+      <w:proofErr w:type="spellStart"/>
+      <w:r>
+        <w:rPr>
+          <w:lang w:val="es-ES"/>
+        </w:rPr>
+        <w:t>daily</w:t>
+      </w:r>
+      <w:proofErr w:type="spellEnd"/>
+      <w:r>
+        <w:rPr>
+          <w:lang w:val="es-ES"/>
+        </w:rPr>
+        <w:t xml:space="preserve"> todos hablan y lo que dicen es concreto, que hiciste en que estas trabajando que pensar hacer. El equipo tiene libertad de hablar o preguntar de otra manera. Para que no se resista el equipo a la </w:t>
+      </w:r>
+      <w:proofErr w:type="spellStart"/>
+      <w:r>
+        <w:rPr>
+          <w:lang w:val="es-ES"/>
+        </w:rPr>
+        <w:t>daily</w:t>
+      </w:r>
+      <w:proofErr w:type="spellEnd"/>
+      <w:r>
+        <w:rPr>
+          <w:lang w:val="es-ES"/>
+        </w:rPr>
+        <w:t xml:space="preserve">. La necesidad sigue existiendo, no sacarlas, sino aprender a hacerlas bien, y en ese contexto la </w:t>
+      </w:r>
+      <w:proofErr w:type="spellStart"/>
+      <w:r>
+        <w:rPr>
+          <w:lang w:val="es-ES"/>
+        </w:rPr>
+        <w:t>daily</w:t>
+      </w:r>
+      <w:proofErr w:type="spellEnd"/>
+      <w:r>
+        <w:rPr>
+          <w:lang w:val="es-ES"/>
+        </w:rPr>
+        <w:t xml:space="preserve"> va a servir.</w:t>
+      </w:r>
+    </w:p>
+    <w:p>
+      <w:pPr>
+        <w:rPr>
+          <w:lang w:val="es-ES"/>
+        </w:rPr>
+      </w:pPr>
+      <w:r>
+        <w:rPr>
+          <w:lang w:val="es-ES"/>
+        </w:rPr>
+        <w:t xml:space="preserve">En la </w:t>
+      </w:r>
+      <w:proofErr w:type="spellStart"/>
+      <w:r>
+        <w:rPr>
+          <w:lang w:val="es-ES"/>
+        </w:rPr>
+        <w:t>review</w:t>
+      </w:r>
+      <w:proofErr w:type="spellEnd"/>
+      <w:r>
+        <w:rPr>
+          <w:lang w:val="es-ES"/>
+        </w:rPr>
+        <w:t xml:space="preserve"> se calcula la velocidad del equipo. La palabra velocidad tiene que ver con desplazarse rápido. Y no es eso en scrum lo que quiere representar. La velocidad mide producto, la unidad de medida del producto son los </w:t>
+      </w:r>
+      <w:proofErr w:type="spellStart"/>
+      <w:r>
+        <w:rPr>
+          <w:lang w:val="es-ES"/>
+        </w:rPr>
+        <w:t>story</w:t>
+      </w:r>
+      <w:proofErr w:type="spellEnd"/>
       <w:r>
         <w:rPr>
           <w:lang w:val="es-ES"/>
@@ -960,6 +1123,76 @@
         <w:rPr>
           <w:lang w:val="es-ES"/>
         </w:rPr>
+        <w:t>point</w:t>
+      </w:r>
+      <w:proofErr w:type="spellEnd"/>
+      <w:r>
+        <w:rPr>
+          <w:lang w:val="es-ES"/>
+        </w:rPr>
+        <w:t xml:space="preserve">. La mejor métrica de progreso es el </w:t>
+      </w:r>
+      <w:proofErr w:type="spellStart"/>
+      <w:r>
+        <w:rPr>
+          <w:lang w:val="es-ES"/>
+        </w:rPr>
+        <w:t>soft</w:t>
+      </w:r>
+      <w:proofErr w:type="spellEnd"/>
+      <w:r>
+        <w:rPr>
+          <w:lang w:val="es-ES"/>
+        </w:rPr>
+        <w:t xml:space="preserve"> funcionando. Mide producto que fue aceptado por el producto </w:t>
+      </w:r>
+      <w:proofErr w:type="spellStart"/>
+      <w:r>
+        <w:rPr>
+          <w:lang w:val="es-ES"/>
+        </w:rPr>
+        <w:t>owner</w:t>
+      </w:r>
+      <w:proofErr w:type="spellEnd"/>
+      <w:r>
+        <w:rPr>
+          <w:lang w:val="es-ES"/>
+        </w:rPr>
+        <w:t xml:space="preserve">. Definición: punto de historia que el producto </w:t>
+      </w:r>
+      <w:proofErr w:type="spellStart"/>
+      <w:r>
+        <w:rPr>
+          <w:lang w:val="es-ES"/>
+        </w:rPr>
+        <w:t>owner</w:t>
+      </w:r>
+      <w:proofErr w:type="spellEnd"/>
+      <w:r>
+        <w:rPr>
+          <w:lang w:val="es-ES"/>
+        </w:rPr>
+        <w:t xml:space="preserve"> acepto al final de una iteración. Me acepto la </w:t>
+      </w:r>
+      <w:proofErr w:type="spellStart"/>
+      <w:r>
+        <w:rPr>
+          <w:lang w:val="es-ES"/>
+        </w:rPr>
+        <w:t>user</w:t>
+      </w:r>
+      <w:proofErr w:type="spellEnd"/>
+      <w:r>
+        <w:rPr>
+          <w:lang w:val="es-ES"/>
+        </w:rPr>
+        <w:t xml:space="preserve"> o no, no hay trabajo a medias. Si no la acepto vuelve al producto backlog. En la </w:t>
+      </w:r>
+      <w:proofErr w:type="spellStart"/>
+      <w:r>
+        <w:rPr>
+          <w:lang w:val="es-ES"/>
+        </w:rPr>
         <w:t>review</w:t>
       </w:r>
       <w:proofErr w:type="spellEnd"/>
@@ -967,205 +1200,41 @@
         <w:rPr>
           <w:lang w:val="es-ES"/>
         </w:rPr>
-        <w:t xml:space="preserve">. </w:t>
-      </w:r>
-      <w:r>
-        <w:rPr>
-          <w:lang w:val="es-ES"/>
-        </w:rPr>
-        <w:t>Además,</w:t>
-      </w:r>
-      <w:r>
-        <w:rPr>
-          <w:lang w:val="es-ES"/>
-        </w:rPr>
-        <w:t xml:space="preserve"> el </w:t>
-      </w:r>
-      <w:proofErr w:type="spellStart"/>
-      <w:r>
-        <w:rPr>
-          <w:lang w:val="es-ES"/>
-        </w:rPr>
-        <w:t>po</w:t>
-      </w:r>
-      <w:proofErr w:type="spellEnd"/>
-      <w:r>
-        <w:rPr>
-          <w:lang w:val="es-ES"/>
-        </w:rPr>
-        <w:t xml:space="preserve"> puede invitar a otras personas, usuarios, jefes. De mínima el equipo completo, puede haber </w:t>
-      </w:r>
-      <w:r>
-        <w:rPr>
-          <w:lang w:val="es-ES"/>
-        </w:rPr>
-        <w:t>más</w:t>
-      </w:r>
-      <w:r>
-        <w:rPr>
-          <w:lang w:val="es-ES"/>
-        </w:rPr>
-        <w:t>.</w:t>
-      </w:r>
-    </w:p>
-    <w:p>
-      <w:pPr>
-        <w:rPr>
-          <w:lang w:val="es-ES"/>
-        </w:rPr>
-      </w:pPr>
-      <w:r>
-        <w:rPr>
-          <w:lang w:val="es-ES"/>
-        </w:rPr>
-        <w:t xml:space="preserve">La retrospectiva vemos que hicimos bien que hicimos mal, con el propósito de mejoras sobre el proceso. En la </w:t>
-      </w:r>
-      <w:proofErr w:type="spellStart"/>
-      <w:r>
-        <w:rPr>
-          <w:lang w:val="es-ES"/>
-        </w:rPr>
-        <w:t>review</w:t>
-      </w:r>
-      <w:proofErr w:type="spellEnd"/>
-      <w:r>
-        <w:rPr>
-          <w:lang w:val="es-ES"/>
-        </w:rPr>
-        <w:t xml:space="preserve"> se mejor producto, en la </w:t>
-      </w:r>
-      <w:r>
-        <w:rPr>
-          <w:lang w:val="es-ES"/>
-        </w:rPr>
-        <w:t>retrospectiva</w:t>
-      </w:r>
-      <w:r>
-        <w:rPr>
-          <w:lang w:val="es-ES"/>
-        </w:rPr>
-        <w:t xml:space="preserve"> el proceso. Usamos los pilares del empirismo: transparencia, adaptación, </w:t>
-      </w:r>
-      <w:r>
-        <w:rPr>
-          <w:lang w:val="es-ES"/>
-        </w:rPr>
-        <w:t>introspección</w:t>
-      </w:r>
-      <w:r>
-        <w:rPr>
-          <w:lang w:val="es-ES"/>
-        </w:rPr>
-        <w:t xml:space="preserve">. </w:t>
-      </w:r>
-    </w:p>
-    <w:p>
-      <w:pPr>
-        <w:rPr>
-          <w:lang w:val="es-ES"/>
-        </w:rPr>
-      </w:pPr>
-      <w:r>
-        <w:rPr>
-          <w:lang w:val="es-ES"/>
-        </w:rPr>
-        <w:t xml:space="preserve">En la </w:t>
-      </w:r>
-      <w:proofErr w:type="spellStart"/>
-      <w:r>
-        <w:rPr>
-          <w:lang w:val="es-ES"/>
-        </w:rPr>
-        <w:t>daily</w:t>
-      </w:r>
-      <w:proofErr w:type="spellEnd"/>
-      <w:r>
-        <w:rPr>
-          <w:lang w:val="es-ES"/>
-        </w:rPr>
-        <w:t xml:space="preserve"> hay inspección y adaptación. </w:t>
-      </w:r>
-      <w:r>
-        <w:rPr>
-          <w:lang w:val="es-ES"/>
-        </w:rPr>
-        <w:t xml:space="preserve"> El propósito de la </w:t>
-      </w:r>
-      <w:proofErr w:type="spellStart"/>
-      <w:r>
-        <w:rPr>
-          <w:lang w:val="es-ES"/>
-        </w:rPr>
-        <w:t>daily</w:t>
-      </w:r>
-      <w:proofErr w:type="spellEnd"/>
-      <w:r>
-        <w:rPr>
-          <w:lang w:val="es-ES"/>
-        </w:rPr>
-        <w:t xml:space="preserve"> todos hablan y lo que dicen es concreto, que hiciste en que estas trabajando que pensar hacer. El equipo tiene libertad de hablar o preguntar de otra manera. Para que no se resista el equipo a la </w:t>
-      </w:r>
-      <w:proofErr w:type="spellStart"/>
-      <w:r>
-        <w:rPr>
-          <w:lang w:val="es-ES"/>
-        </w:rPr>
-        <w:t>daily</w:t>
-      </w:r>
-      <w:proofErr w:type="spellEnd"/>
-      <w:r>
-        <w:rPr>
-          <w:lang w:val="es-ES"/>
-        </w:rPr>
-        <w:t xml:space="preserve">. La necesidad sigue existiendo, no sacarlas, sino aprender a hacerlas bien, y en ese contexto la </w:t>
-      </w:r>
-      <w:proofErr w:type="spellStart"/>
-      <w:r>
-        <w:rPr>
-          <w:lang w:val="es-ES"/>
-        </w:rPr>
-        <w:t>daily</w:t>
-      </w:r>
-      <w:proofErr w:type="spellEnd"/>
-      <w:r>
-        <w:rPr>
-          <w:lang w:val="es-ES"/>
-        </w:rPr>
-        <w:t xml:space="preserve"> va a servir.</w:t>
-      </w:r>
-    </w:p>
-    <w:p>
-      <w:pPr>
-        <w:rPr>
-          <w:lang w:val="es-ES"/>
-        </w:rPr>
-      </w:pPr>
-      <w:r>
-        <w:rPr>
-          <w:lang w:val="es-ES"/>
-        </w:rPr>
-        <w:t xml:space="preserve">En la </w:t>
-      </w:r>
-      <w:proofErr w:type="spellStart"/>
-      <w:r>
-        <w:rPr>
-          <w:lang w:val="es-ES"/>
-        </w:rPr>
-        <w:t>review</w:t>
-      </w:r>
-      <w:proofErr w:type="spellEnd"/>
-      <w:r>
-        <w:rPr>
-          <w:lang w:val="es-ES"/>
-        </w:rPr>
-        <w:t xml:space="preserve"> se calcula la velocidad del equipo. La palabra velocidad tiene que ver con desplazarse rápido. Y no es eso en scrum lo que quiere representar. La velocidad mide producto, la unidad de medida del producto son los </w:t>
-      </w:r>
-      <w:proofErr w:type="spellStart"/>
-      <w:r>
-        <w:rPr>
-          <w:lang w:val="es-ES"/>
-        </w:rPr>
-        <w:t>story</w:t>
+        <w:t xml:space="preserve"> hacemos ese </w:t>
+      </w:r>
+      <w:proofErr w:type="spellStart"/>
+      <w:r>
+        <w:rPr>
+          <w:lang w:val="es-ES"/>
+        </w:rPr>
+        <w:t>calculo</w:t>
+      </w:r>
+      <w:proofErr w:type="spellEnd"/>
+      <w:r>
+        <w:rPr>
+          <w:lang w:val="es-ES"/>
+        </w:rPr>
+        <w:t xml:space="preserve"> de velocidad. En los primeros sprint la velocidad puede ser 0. Y eso puede pasar si metemos una cascada en el sprint.</w:t>
+      </w:r>
+    </w:p>
+    <w:p>
+      <w:pPr>
+        <w:rPr>
+          <w:lang w:val="es-ES"/>
+        </w:rPr>
+      </w:pPr>
+      <w:r>
+        <w:rPr>
+          <w:lang w:val="es-ES"/>
+        </w:rPr>
+        <w:t xml:space="preserve">La retrospective es el equipo. Hay una recomendación de que venga un moderador de afuera y el scrum master puede participar. Si el </w:t>
+      </w:r>
+      <w:proofErr w:type="spellStart"/>
+      <w:r>
+        <w:rPr>
+          <w:lang w:val="es-ES"/>
+        </w:rPr>
+        <w:t>sm</w:t>
       </w:r>
       <w:proofErr w:type="spellEnd"/>
       <w:r>
@@ -1179,28 +1248,14 @@
         <w:rPr>
           <w:lang w:val="es-ES"/>
         </w:rPr>
-        <w:t>point</w:t>
-      </w:r>
-      <w:proofErr w:type="spellEnd"/>
-      <w:r>
-        <w:rPr>
-          <w:lang w:val="es-ES"/>
-        </w:rPr>
-        <w:t xml:space="preserve">. La mejor métrica de progreso es el </w:t>
-      </w:r>
-      <w:proofErr w:type="spellStart"/>
-      <w:r>
-        <w:rPr>
-          <w:lang w:val="es-ES"/>
-        </w:rPr>
-        <w:t>soft</w:t>
-      </w:r>
-      <w:proofErr w:type="spellEnd"/>
-      <w:r>
-        <w:rPr>
-          <w:lang w:val="es-ES"/>
-        </w:rPr>
-        <w:t xml:space="preserve"> funcionando. Mide producto que fue aceptado por el producto </w:t>
+        <w:t>esta</w:t>
+      </w:r>
+      <w:proofErr w:type="spellEnd"/>
+      <w:r>
+        <w:rPr>
+          <w:lang w:val="es-ES"/>
+        </w:rPr>
+        <w:t xml:space="preserve"> moderando no puede participar. Acá puede pasar que el producto </w:t>
       </w:r>
       <w:proofErr w:type="spellStart"/>
       <w:r>
@@ -1214,131 +1269,6 @@
         <w:rPr>
           <w:lang w:val="es-ES"/>
         </w:rPr>
-        <w:t xml:space="preserve">. Definición: punto de historia que el producto </w:t>
-      </w:r>
-      <w:proofErr w:type="spellStart"/>
-      <w:r>
-        <w:rPr>
-          <w:lang w:val="es-ES"/>
-        </w:rPr>
-        <w:t>owner</w:t>
-      </w:r>
-      <w:proofErr w:type="spellEnd"/>
-      <w:r>
-        <w:rPr>
-          <w:lang w:val="es-ES"/>
-        </w:rPr>
-        <w:t xml:space="preserve"> acepto al final de una iteración. Me acepto la </w:t>
-      </w:r>
-      <w:proofErr w:type="spellStart"/>
-      <w:r>
-        <w:rPr>
-          <w:lang w:val="es-ES"/>
-        </w:rPr>
-        <w:t>user</w:t>
-      </w:r>
-      <w:proofErr w:type="spellEnd"/>
-      <w:r>
-        <w:rPr>
-          <w:lang w:val="es-ES"/>
-        </w:rPr>
-        <w:t xml:space="preserve"> o no, no hay trabajo a medias. Si no la acepto vuelve al producto backlog. En la </w:t>
-      </w:r>
-      <w:proofErr w:type="spellStart"/>
-      <w:r>
-        <w:rPr>
-          <w:lang w:val="es-ES"/>
-        </w:rPr>
-        <w:t>review</w:t>
-      </w:r>
-      <w:proofErr w:type="spellEnd"/>
-      <w:r>
-        <w:rPr>
-          <w:lang w:val="es-ES"/>
-        </w:rPr>
-        <w:t xml:space="preserve"> hacemos ese </w:t>
-      </w:r>
-      <w:proofErr w:type="spellStart"/>
-      <w:r>
-        <w:rPr>
-          <w:lang w:val="es-ES"/>
-        </w:rPr>
-        <w:t>calculo</w:t>
-      </w:r>
-      <w:proofErr w:type="spellEnd"/>
-      <w:r>
-        <w:rPr>
-          <w:lang w:val="es-ES"/>
-        </w:rPr>
-        <w:t xml:space="preserve"> de velocidad. En los primeros sprint la velocidad puede ser 0. Y eso puede pasar si metemos una cascada en el sprint.</w:t>
-      </w:r>
-    </w:p>
-    <w:p>
-      <w:pPr>
-        <w:rPr>
-          <w:lang w:val="es-ES"/>
-        </w:rPr>
-      </w:pPr>
-      <w:r>
-        <w:rPr>
-          <w:lang w:val="es-ES"/>
-        </w:rPr>
-        <w:t xml:space="preserve">La retrospective es el equipo. Hay una recomendación de que venga un moderador de afuera y el scrum </w:t>
-      </w:r>
-      <w:proofErr w:type="gramStart"/>
-      <w:r>
-        <w:rPr>
-          <w:lang w:val="es-ES"/>
-        </w:rPr>
-        <w:t>master</w:t>
-      </w:r>
-      <w:proofErr w:type="gramEnd"/>
-      <w:r>
-        <w:rPr>
-          <w:lang w:val="es-ES"/>
-        </w:rPr>
-        <w:t xml:space="preserve"> puede participar. Si el </w:t>
-      </w:r>
-      <w:proofErr w:type="spellStart"/>
-      <w:r>
-        <w:rPr>
-          <w:lang w:val="es-ES"/>
-        </w:rPr>
-        <w:t>sm</w:t>
-      </w:r>
-      <w:proofErr w:type="spellEnd"/>
-      <w:r>
-        <w:rPr>
-          <w:lang w:val="es-ES"/>
-        </w:rPr>
-        <w:t xml:space="preserve"> </w:t>
-      </w:r>
-      <w:proofErr w:type="spellStart"/>
-      <w:r>
-        <w:rPr>
-          <w:lang w:val="es-ES"/>
-        </w:rPr>
-        <w:t>esta</w:t>
-      </w:r>
-      <w:proofErr w:type="spellEnd"/>
-      <w:r>
-        <w:rPr>
-          <w:lang w:val="es-ES"/>
-        </w:rPr>
-        <w:t xml:space="preserve"> moderando no puede participar. Acá puede pasar que el producto </w:t>
-      </w:r>
-      <w:proofErr w:type="spellStart"/>
-      <w:r>
-        <w:rPr>
-          <w:lang w:val="es-ES"/>
-        </w:rPr>
-        <w:t>owner</w:t>
-      </w:r>
-      <w:proofErr w:type="spellEnd"/>
-      <w:r>
-        <w:rPr>
-          <w:lang w:val="es-ES"/>
-        </w:rPr>
         <w:t xml:space="preserve"> no este si tuvo una actitud distante o el equipo no lo invita, pero lo ideal es que este. Esta relacionado con el ultimo principio que dice que a intervalos regulares el equipo se reúne y reflexiona sobre lo que puede mejorar, del PROCESO. Que hicimos bien, que hicimos mal, que podemos hacer para que funcione mejor.</w:t>
       </w:r>
       <w:r>
@@ -1400,21 +1330,7 @@
         <w:rPr>
           <w:lang w:val="es-ES"/>
         </w:rPr>
-        <w:t xml:space="preserve"> </w:t>
-      </w:r>
-      <w:proofErr w:type="gramStart"/>
-      <w:r>
-        <w:rPr>
-          <w:lang w:val="es-ES"/>
-        </w:rPr>
-        <w:t>considerarlo</w:t>
-      </w:r>
-      <w:proofErr w:type="gramEnd"/>
-      <w:r>
-        <w:rPr>
-          <w:lang w:val="es-ES"/>
-        </w:rPr>
-        <w:t xml:space="preserve"> pero solo si esta alineado con los objetivos del sprint, sino no se acepta.</w:t>
+        <w:t xml:space="preserve"> considerarlo pero solo si esta alineado con los objetivos del sprint, sino no se acepta.</w:t>
       </w:r>
     </w:p>
     <w:p>
@@ -1572,21 +1488,7 @@
         <w:rPr>
           <w:lang w:val="es-ES"/>
         </w:rPr>
-        <w:t xml:space="preserve"> dice que prefiere cobrar con billetera se puede aceptar. Hay que ver los puntos de historia para ver si </w:t>
-      </w:r>
-      <w:proofErr w:type="gramStart"/>
-      <w:r>
-        <w:rPr>
-          <w:lang w:val="es-ES"/>
-        </w:rPr>
-        <w:t>podes</w:t>
-      </w:r>
-      <w:proofErr w:type="gramEnd"/>
-      <w:r>
-        <w:rPr>
-          <w:lang w:val="es-ES"/>
-        </w:rPr>
-        <w:t xml:space="preserve"> absorber ese cambio o no.</w:t>
+        <w:t xml:space="preserve"> dice que prefiere cobrar con billetera se puede aceptar. Hay que ver los puntos de historia para ver si podes absorber ese cambio o no.</w:t>
       </w:r>
     </w:p>
     <w:p>
@@ -1613,21 +1515,7 @@
         <w:rPr>
           <w:lang w:val="es-ES"/>
         </w:rPr>
-        <w:t xml:space="preserve">, lo que </w:t>
-      </w:r>
-      <w:proofErr w:type="gramStart"/>
-      <w:r>
-        <w:rPr>
-          <w:lang w:val="es-ES"/>
-        </w:rPr>
-        <w:t>tiene que tener</w:t>
-      </w:r>
-      <w:proofErr w:type="gramEnd"/>
-      <w:r>
-        <w:rPr>
-          <w:lang w:val="es-ES"/>
-        </w:rPr>
-        <w:t xml:space="preserve"> de madurez el producto para poder decir que esta terminado y presentarlo al producto </w:t>
+        <w:t xml:space="preserve">, lo que tiene que tener de madurez el producto para poder decir que esta terminado y presentarlo al producto </w:t>
       </w:r>
       <w:proofErr w:type="spellStart"/>
       <w:r>
@@ -1658,7 +1546,6 @@
         <w:t xml:space="preserve">. Puede pasar que la característica cumple el </w:t>
       </w:r>
       <w:proofErr w:type="spellStart"/>
-      <w:proofErr w:type="gramStart"/>
       <w:r>
         <w:rPr>
           <w:lang w:val="es-ES"/>
@@ -1666,7 +1553,6 @@
         <w:t>DoD</w:t>
       </w:r>
       <w:proofErr w:type="spellEnd"/>
-      <w:proofErr w:type="gramEnd"/>
       <w:r>
         <w:rPr>
           <w:lang w:val="es-ES"/>
@@ -1838,21 +1724,7 @@
         <w:rPr>
           <w:lang w:val="es-ES"/>
         </w:rPr>
-        <w:t xml:space="preserve"> se hace en el de </w:t>
-      </w:r>
-      <w:proofErr w:type="gramStart"/>
-      <w:r>
-        <w:rPr>
-          <w:lang w:val="es-ES"/>
-        </w:rPr>
-        <w:t>pre producción</w:t>
-      </w:r>
-      <w:proofErr w:type="gramEnd"/>
-      <w:r>
-        <w:rPr>
-          <w:lang w:val="es-ES"/>
-        </w:rPr>
-        <w:t xml:space="preserve"> si lo </w:t>
+        <w:t xml:space="preserve"> se hace en el de pre producción si lo </w:t>
       </w:r>
       <w:proofErr w:type="spellStart"/>
       <w:r>
@@ -2651,21 +2523,7 @@
         <w:rPr>
           <w:lang w:val="es-ES"/>
         </w:rPr>
-        <w:t xml:space="preserve"> para ver si ya </w:t>
-      </w:r>
-      <w:proofErr w:type="gramStart"/>
-      <w:r>
-        <w:rPr>
-          <w:lang w:val="es-ES"/>
-        </w:rPr>
-        <w:t>podes</w:t>
-      </w:r>
-      <w:proofErr w:type="gramEnd"/>
-      <w:r>
-        <w:rPr>
-          <w:lang w:val="es-ES"/>
-        </w:rPr>
-        <w:t xml:space="preserve"> juntar las tareas y llevarlas al done. Done </w:t>
+        <w:t xml:space="preserve"> para ver si ya podes juntar las tareas y llevarlas al done. Done </w:t>
       </w:r>
       <w:proofErr w:type="spellStart"/>
       <w:r>
@@ -3320,21 +3178,7 @@
         <w:rPr>
           <w:lang w:val="es-ES"/>
         </w:rPr>
-        <w:t xml:space="preserve"> </w:t>
-      </w:r>
-      <w:proofErr w:type="gramStart"/>
-      <w:r>
-        <w:rPr>
-          <w:lang w:val="es-ES"/>
-        </w:rPr>
-        <w:t>la  suma</w:t>
-      </w:r>
-      <w:proofErr w:type="gramEnd"/>
-      <w:r>
-        <w:rPr>
-          <w:lang w:val="es-ES"/>
-        </w:rPr>
-        <w:t xml:space="preserve"> de las horas de las tareas con las estimadas de la capacidad. No necesariamente una </w:t>
+        <w:t xml:space="preserve"> la  suma de las horas de las tareas con las estimadas de la capacidad. No necesariamente una </w:t>
       </w:r>
       <w:proofErr w:type="spellStart"/>
       <w:r>
@@ -3565,21 +3409,7 @@
         <w:rPr>
           <w:lang w:val="es-ES"/>
         </w:rPr>
-        <w:t xml:space="preserve">, los planes. Conclusión a todo. Cualquier artefacto que alguien construye, alguien lo puede revisar. Es una actividad </w:t>
-      </w:r>
-      <w:proofErr w:type="gramStart"/>
-      <w:r>
-        <w:rPr>
-          <w:lang w:val="es-ES"/>
-        </w:rPr>
-        <w:t>humano intensiva</w:t>
-      </w:r>
-      <w:proofErr w:type="gramEnd"/>
-      <w:r>
-        <w:rPr>
-          <w:lang w:val="es-ES"/>
-        </w:rPr>
-        <w:t xml:space="preserve"> y los humanos los pueden cometer. </w:t>
+        <w:t xml:space="preserve">, los planes. Conclusión a todo. Cualquier artefacto que alguien construye, alguien lo puede revisar. Es una actividad humano intensiva y los humanos los pueden cometer. </w:t>
       </w:r>
     </w:p>
     <w:p>
@@ -3725,21 +3555,7 @@
         <w:rPr>
           <w:lang w:val="es-ES"/>
         </w:rPr>
-        <w:t xml:space="preserve"> no </w:t>
-      </w:r>
-      <w:proofErr w:type="gramStart"/>
-      <w:r>
-        <w:rPr>
-          <w:lang w:val="es-ES"/>
-        </w:rPr>
-        <w:t>podes</w:t>
-      </w:r>
-      <w:proofErr w:type="gramEnd"/>
-      <w:r>
-        <w:rPr>
-          <w:lang w:val="es-ES"/>
-        </w:rPr>
-        <w:t xml:space="preserve"> probar. Los </w:t>
+        <w:t xml:space="preserve"> no podes probar. Los </w:t>
       </w:r>
       <w:proofErr w:type="spellStart"/>
       <w:r>
@@ -4058,7 +3874,6 @@
         <w:t xml:space="preserve"> cara de </w:t>
       </w:r>
       <w:proofErr w:type="spellStart"/>
-      <w:proofErr w:type="gramStart"/>
       <w:r>
         <w:rPr>
           <w:lang w:val="es-ES"/>
@@ -4070,14 +3885,7 @@
         <w:rPr>
           <w:lang w:val="es-ES"/>
         </w:rPr>
-        <w:t xml:space="preserve"> construcción</w:t>
-      </w:r>
-      <w:proofErr w:type="gramEnd"/>
-      <w:r>
-        <w:rPr>
-          <w:lang w:val="es-ES"/>
-        </w:rPr>
-        <w:t xml:space="preserve"> del </w:t>
+        <w:t xml:space="preserve"> construcción del </w:t>
       </w:r>
       <w:proofErr w:type="spellStart"/>
       <w:r>
@@ -4255,28 +4063,14 @@
         <w:rPr>
           <w:lang w:val="es-ES"/>
         </w:rPr>
-        <w:t xml:space="preserve">Diferencia entre severidad y prioridad. La severidad tiene que ver con que tan grave es el defecto encontrado y me ayuda a determinar el impacto. </w:t>
-      </w:r>
-      <w:proofErr w:type="gramStart"/>
-      <w:r>
-        <w:rPr>
-          <w:lang w:val="es-ES"/>
-        </w:rPr>
-        <w:t xml:space="preserve">La severidad de los defectos se </w:t>
+        <w:t xml:space="preserve">Diferencia entre severidad y prioridad. La severidad tiene que ver con que tan grave es el defecto encontrado y me ayuda a determinar el impacto. La severidad de los defectos se </w:t>
       </w:r>
       <w:r>
         <w:rPr>
           <w:lang w:val="es-ES"/>
         </w:rPr>
         <w:lastRenderedPageBreak/>
-        <w:t>suelen</w:t>
-      </w:r>
-      <w:proofErr w:type="gramEnd"/>
-      <w:r>
-        <w:rPr>
-          <w:lang w:val="es-ES"/>
-        </w:rPr>
-        <w:t xml:space="preserve"> establecer SLA, cuanto tiempo podes tomarte para corregir. Si es bloqueante el sistema no anda, </w:t>
+        <w:t xml:space="preserve">suelen establecer SLA, cuanto tiempo podes tomarte para corregir. Si es bloqueante el sistema no anda, </w:t>
       </w:r>
       <w:proofErr w:type="spellStart"/>
       <w:r>
@@ -4456,35 +4250,7 @@
         <w:rPr>
           <w:lang w:val="es-ES"/>
         </w:rPr>
-        <w:t xml:space="preserve">. Desde el punto de vista de mi negocio que tan rápido lo necesito. Pensamos que los bloqueantes son </w:t>
-      </w:r>
-      <w:proofErr w:type="gramStart"/>
-      <w:r>
-        <w:rPr>
-          <w:lang w:val="es-ES"/>
-        </w:rPr>
-        <w:t>urgente</w:t>
-      </w:r>
-      <w:proofErr w:type="gramEnd"/>
-      <w:r>
-        <w:rPr>
-          <w:lang w:val="es-ES"/>
-        </w:rPr>
-        <w:t xml:space="preserve">, los de prioridad baja son cosméticos, pero no necesariamente es así. Puede ser </w:t>
-      </w:r>
-      <w:proofErr w:type="gramStart"/>
-      <w:r>
-        <w:rPr>
-          <w:lang w:val="es-ES"/>
-        </w:rPr>
-        <w:t>bloqueante</w:t>
-      </w:r>
-      <w:proofErr w:type="gramEnd"/>
-      <w:r>
-        <w:rPr>
-          <w:lang w:val="es-ES"/>
-        </w:rPr>
-        <w:t xml:space="preserve"> pero de una parte que no </w:t>
+        <w:t xml:space="preserve">. Desde el punto de vista de mi negocio que tan rápido lo necesito. Pensamos que los bloqueantes son urgente, los de prioridad baja son cosméticos, pero no necesariamente es así. Puede ser bloqueante pero de una parte que no </w:t>
       </w:r>
       <w:proofErr w:type="spellStart"/>
       <w:r>
@@ -4511,21 +4277,7 @@
         <w:rPr>
           <w:lang w:val="es-ES"/>
         </w:rPr>
-        <w:t xml:space="preserve">Define la urgencia del cliente de que tan rápido lo </w:t>
-      </w:r>
-      <w:proofErr w:type="gramStart"/>
-      <w:r>
-        <w:rPr>
-          <w:lang w:val="es-ES"/>
-        </w:rPr>
-        <w:t>necesita</w:t>
-      </w:r>
-      <w:proofErr w:type="gramEnd"/>
-      <w:r>
-        <w:rPr>
-          <w:lang w:val="es-ES"/>
-        </w:rPr>
-        <w:t xml:space="preserve"> pero visto del negocio y determina cuanto me va a costar </w:t>
+        <w:t xml:space="preserve">Define la urgencia del cliente de que tan rápido lo necesita pero visto del negocio y determina cuanto me va a costar </w:t>
       </w:r>
       <w:proofErr w:type="spellStart"/>
       <w:r>
@@ -4677,21 +4429,7 @@
         <w:rPr>
           <w:lang w:val="es-ES"/>
         </w:rPr>
-        <w:t xml:space="preserve"> lo vamos a probar la calidad del código es mejor. Si vos te </w:t>
-      </w:r>
-      <w:proofErr w:type="gramStart"/>
-      <w:r>
-        <w:rPr>
-          <w:lang w:val="es-ES"/>
-        </w:rPr>
-        <w:t>podes</w:t>
-      </w:r>
-      <w:proofErr w:type="gramEnd"/>
-      <w:r>
-        <w:rPr>
-          <w:lang w:val="es-ES"/>
-        </w:rPr>
-        <w:t xml:space="preserve"> imaginar como probar significa que estas entendiendo lo que </w:t>
+        <w:t xml:space="preserve"> lo vamos a probar la calidad del código es mejor. Si vos te podes imaginar como probar significa que estas entendiendo lo que </w:t>
       </w:r>
       <w:proofErr w:type="spellStart"/>
       <w:r>
@@ -5283,14 +5021,7 @@
         <w:rPr>
           <w:lang w:val="es-ES"/>
         </w:rPr>
-        <w:t xml:space="preserve">Un ciclo de prueba es la ejecución de un conjunto de casos de prueba sobre una versión del producto. El </w:t>
-      </w:r>
-      <w:proofErr w:type="gramStart"/>
-      <w:r>
-        <w:rPr>
-          <w:lang w:val="es-ES"/>
-        </w:rPr>
-        <w:t xml:space="preserve">ideal </w:t>
+        <w:t xml:space="preserve">Un ciclo de prueba es la ejecución de un conjunto de casos de prueba sobre una versión del producto. El ideal </w:t>
       </w:r>
       <w:proofErr w:type="spellStart"/>
       <w:r>
@@ -5300,7 +5031,6 @@
         <w:t>seria</w:t>
       </w:r>
       <w:proofErr w:type="spellEnd"/>
-      <w:proofErr w:type="gramEnd"/>
       <w:r>
         <w:rPr>
           <w:lang w:val="es-ES"/>
@@ -5405,7 +5135,6 @@
         <w:t xml:space="preserve"> manual, muchas veces no te da el tiempo. </w:t>
       </w:r>
       <w:proofErr w:type="spellStart"/>
-      <w:proofErr w:type="gramStart"/>
       <w:r>
         <w:rPr>
           <w:lang w:val="es-ES"/>
@@ -5417,14 +5146,7 @@
         <w:rPr>
           <w:lang w:val="es-ES"/>
         </w:rPr>
-        <w:t xml:space="preserve"> asociado</w:t>
-      </w:r>
-      <w:proofErr w:type="gramEnd"/>
-      <w:r>
-        <w:rPr>
-          <w:lang w:val="es-ES"/>
-        </w:rPr>
-        <w:t xml:space="preserve"> a los ciclos de prueba</w:t>
+        <w:t xml:space="preserve"> asociado a los ciclos de prueba</w:t>
       </w:r>
     </w:p>
     <w:p>
@@ -5536,6 +5258,1637 @@
           <w:lang w:val="es-ES"/>
         </w:rPr>
       </w:pPr>
+    </w:p>
+    <w:p>
+      <w:pPr>
+        <w:rPr>
+          <w:b/>
+          <w:bCs/>
+          <w:sz w:val="32"/>
+          <w:szCs w:val="32"/>
+          <w:lang w:val="es-ES"/>
+        </w:rPr>
+      </w:pPr>
+      <w:r>
+        <w:rPr>
+          <w:b/>
+          <w:bCs/>
+          <w:sz w:val="32"/>
+          <w:szCs w:val="32"/>
+          <w:lang w:val="es-ES"/>
+        </w:rPr>
+        <w:t>Lean y Kanban – Clase 12/10/2023</w:t>
+      </w:r>
+    </w:p>
+    <w:p>
+      <w:pPr>
+        <w:rPr>
+          <w:b/>
+          <w:bCs/>
+          <w:sz w:val="32"/>
+          <w:szCs w:val="32"/>
+          <w:lang w:val="es-ES"/>
+        </w:rPr>
+      </w:pPr>
+    </w:p>
+    <w:p>
+      <w:pPr>
+        <w:rPr>
+          <w:lang w:val="es-ES"/>
+        </w:rPr>
+      </w:pPr>
+      <w:r>
+        <w:rPr>
+          <w:lang w:val="es-ES"/>
+        </w:rPr>
+        <w:t xml:space="preserve">Filosofía lean. Muchas similitudes con el pensamiento ágil. Están bien alineados. Después cada </w:t>
+      </w:r>
+      <w:proofErr w:type="spellStart"/>
+      <w:r>
+        <w:rPr>
+          <w:lang w:val="es-ES"/>
+        </w:rPr>
+        <w:t>framework</w:t>
+      </w:r>
+      <w:proofErr w:type="spellEnd"/>
+      <w:r>
+        <w:rPr>
+          <w:lang w:val="es-ES"/>
+        </w:rPr>
+        <w:t xml:space="preserve"> difiere en las </w:t>
+      </w:r>
+      <w:proofErr w:type="spellStart"/>
+      <w:r>
+        <w:rPr>
+          <w:lang w:val="es-ES"/>
+        </w:rPr>
+        <w:t>practicas</w:t>
+      </w:r>
+      <w:proofErr w:type="spellEnd"/>
+      <w:r>
+        <w:rPr>
+          <w:lang w:val="es-ES"/>
+        </w:rPr>
+        <w:t xml:space="preserve"> de lo que proponen. Lean es </w:t>
+      </w:r>
+      <w:proofErr w:type="spellStart"/>
+      <w:r>
+        <w:rPr>
+          <w:lang w:val="es-ES"/>
+        </w:rPr>
+        <w:t>mas</w:t>
+      </w:r>
+      <w:proofErr w:type="spellEnd"/>
+      <w:r>
+        <w:rPr>
+          <w:lang w:val="es-ES"/>
+        </w:rPr>
+        <w:t xml:space="preserve"> viejo que el agilismo. Tiene sus orígenes en Japón en el año 40, el agilismo es del 2000. Surgió en industrias tangibles, el agilismo en el software y después se extrapola a otros ámbitos. Es de </w:t>
+      </w:r>
+      <w:proofErr w:type="spellStart"/>
+      <w:r>
+        <w:rPr>
+          <w:lang w:val="es-ES"/>
+        </w:rPr>
+        <w:t>toyota</w:t>
+      </w:r>
+      <w:proofErr w:type="spellEnd"/>
+      <w:r>
+        <w:rPr>
+          <w:lang w:val="es-ES"/>
+        </w:rPr>
+        <w:t>, el toyotismo.</w:t>
+      </w:r>
+    </w:p>
+    <w:p>
+      <w:pPr>
+        <w:rPr>
+          <w:lang w:val="es-ES"/>
+        </w:rPr>
+      </w:pPr>
+      <w:r>
+        <w:rPr>
+          <w:lang w:val="es-ES"/>
+        </w:rPr>
+        <w:t xml:space="preserve">Kanban es un </w:t>
+      </w:r>
+      <w:proofErr w:type="spellStart"/>
+      <w:r>
+        <w:rPr>
+          <w:lang w:val="es-ES"/>
+        </w:rPr>
+        <w:t>framework</w:t>
+      </w:r>
+      <w:proofErr w:type="spellEnd"/>
+      <w:r>
+        <w:rPr>
+          <w:lang w:val="es-ES"/>
+        </w:rPr>
+        <w:t xml:space="preserve"> para mejorar procesos. </w:t>
+      </w:r>
+      <w:proofErr w:type="spellStart"/>
+      <w:r>
+        <w:rPr>
+          <w:lang w:val="es-ES"/>
+        </w:rPr>
+        <w:t>Esta</w:t>
+      </w:r>
+      <w:proofErr w:type="spellEnd"/>
+      <w:r>
+        <w:rPr>
+          <w:lang w:val="es-ES"/>
+        </w:rPr>
+        <w:t xml:space="preserve"> orientado a la generación de servicios, tiene foco en el </w:t>
+      </w:r>
+      <w:proofErr w:type="spellStart"/>
+      <w:proofErr w:type="gramStart"/>
+      <w:r>
+        <w:rPr>
+          <w:lang w:val="es-ES"/>
+        </w:rPr>
+        <w:t>soft</w:t>
+      </w:r>
+      <w:proofErr w:type="spellEnd"/>
+      <w:proofErr w:type="gramEnd"/>
+      <w:r>
+        <w:rPr>
+          <w:lang w:val="es-ES"/>
+        </w:rPr>
+        <w:t xml:space="preserve"> pero se puede usar para cualquier servicio.</w:t>
+      </w:r>
+    </w:p>
+    <w:p>
+      <w:pPr>
+        <w:rPr>
+          <w:lang w:val="es-ES"/>
+        </w:rPr>
+      </w:pPr>
+      <w:r>
+        <w:rPr>
+          <w:lang w:val="es-ES"/>
+        </w:rPr>
+        <w:t xml:space="preserve">Eliminación de desperdicios es el </w:t>
+      </w:r>
+      <w:proofErr w:type="spellStart"/>
+      <w:r>
+        <w:rPr>
+          <w:lang w:val="es-ES"/>
+        </w:rPr>
+        <w:t>mas</w:t>
+      </w:r>
+      <w:proofErr w:type="spellEnd"/>
+      <w:r>
+        <w:rPr>
+          <w:lang w:val="es-ES"/>
+        </w:rPr>
+        <w:t xml:space="preserve"> importante de la filosofía lean. Se mide en términos de todo lo que no genera valor es un desperdicio. EL enfoque pide que analices los procesos e identifiques cosas que no generen valor y las quites.</w:t>
+      </w:r>
+    </w:p>
+    <w:p>
+      <w:pPr>
+        <w:rPr>
+          <w:lang w:val="es-ES"/>
+        </w:rPr>
+      </w:pPr>
+      <w:r>
+        <w:rPr>
+          <w:lang w:val="es-ES"/>
+        </w:rPr>
+        <w:t xml:space="preserve">Amplificar el aprendizaje tiene que ver con el trabajo en equipo, colaborativo, y de la transparencia, para transformar el conocimiento implícito que tenemos individual, en buenas </w:t>
+      </w:r>
+      <w:proofErr w:type="spellStart"/>
+      <w:r>
+        <w:rPr>
+          <w:lang w:val="es-ES"/>
+        </w:rPr>
+        <w:t>practicas</w:t>
+      </w:r>
+      <w:proofErr w:type="spellEnd"/>
+      <w:r>
+        <w:rPr>
+          <w:lang w:val="es-ES"/>
+        </w:rPr>
+        <w:t xml:space="preserve"> para el equipo. Lo que se yo solo me beneficia a </w:t>
+      </w:r>
+      <w:proofErr w:type="spellStart"/>
+      <w:r>
+        <w:rPr>
+          <w:lang w:val="es-ES"/>
+        </w:rPr>
+        <w:t>mi</w:t>
+      </w:r>
+      <w:proofErr w:type="spellEnd"/>
+      <w:r>
+        <w:rPr>
+          <w:lang w:val="es-ES"/>
+        </w:rPr>
+        <w:t>, y la idea es que el conocimiento sea de todos.</w:t>
+      </w:r>
+    </w:p>
+    <w:p>
+      <w:pPr>
+        <w:rPr>
+          <w:lang w:val="es-ES"/>
+        </w:rPr>
+      </w:pPr>
+      <w:r>
+        <w:rPr>
+          <w:lang w:val="es-ES"/>
+        </w:rPr>
+        <w:t>Embeber la integridad conceptual, es atención continua a la excelencia técnica. La calidad no se negocia. Tenemos que velar por la calidad del producto, tiene que estar permanentemente en nuestra cabeza y nuestra intención.</w:t>
+      </w:r>
+    </w:p>
+    <w:p>
+      <w:pPr>
+        <w:rPr>
+          <w:lang w:val="es-ES"/>
+        </w:rPr>
+      </w:pPr>
+      <w:r>
+        <w:rPr>
+          <w:lang w:val="es-ES"/>
+        </w:rPr>
+        <w:t xml:space="preserve">Diferir compromisos. Hasta el </w:t>
+      </w:r>
+      <w:proofErr w:type="spellStart"/>
+      <w:r>
+        <w:rPr>
+          <w:lang w:val="es-ES"/>
+        </w:rPr>
+        <w:t>ultimo</w:t>
+      </w:r>
+      <w:proofErr w:type="spellEnd"/>
+      <w:r>
+        <w:rPr>
+          <w:lang w:val="es-ES"/>
+        </w:rPr>
+        <w:t xml:space="preserve"> momento responsable. Tiene que ver con la toma de decisiones. Una toma de decisiones </w:t>
+      </w:r>
+      <w:proofErr w:type="spellStart"/>
+      <w:r>
+        <w:rPr>
+          <w:lang w:val="es-ES"/>
+        </w:rPr>
+        <w:t>esta</w:t>
+      </w:r>
+      <w:proofErr w:type="spellEnd"/>
+      <w:r>
+        <w:rPr>
+          <w:lang w:val="es-ES"/>
+        </w:rPr>
+        <w:t xml:space="preserve"> basada en la información. Si la tomas con poca </w:t>
+      </w:r>
+      <w:proofErr w:type="spellStart"/>
+      <w:r>
+        <w:rPr>
+          <w:lang w:val="es-ES"/>
+        </w:rPr>
+        <w:t>info</w:t>
+      </w:r>
+      <w:proofErr w:type="spellEnd"/>
+      <w:r>
+        <w:rPr>
+          <w:lang w:val="es-ES"/>
+        </w:rPr>
+        <w:t xml:space="preserve"> podes equivocarte. Significa que vos postergues eso hasta que tengas </w:t>
+      </w:r>
+      <w:proofErr w:type="spellStart"/>
+      <w:r>
+        <w:rPr>
+          <w:lang w:val="es-ES"/>
+        </w:rPr>
+        <w:t>mas</w:t>
+      </w:r>
+      <w:proofErr w:type="spellEnd"/>
+      <w:r>
+        <w:rPr>
+          <w:lang w:val="es-ES"/>
+        </w:rPr>
+        <w:t xml:space="preserve"> </w:t>
+      </w:r>
+      <w:proofErr w:type="spellStart"/>
+      <w:r>
+        <w:rPr>
+          <w:lang w:val="es-ES"/>
+        </w:rPr>
+        <w:t>info</w:t>
+      </w:r>
+      <w:proofErr w:type="spellEnd"/>
+      <w:r>
+        <w:rPr>
+          <w:lang w:val="es-ES"/>
+        </w:rPr>
+        <w:t xml:space="preserve"> para asumir el compromiso. Se manifiesta en la asignación de trabajo, de quien va a hacer cada cosa es dinámico. Llegado el momento vemos quien es la persona </w:t>
+      </w:r>
+      <w:proofErr w:type="spellStart"/>
+      <w:r>
+        <w:rPr>
+          <w:lang w:val="es-ES"/>
+        </w:rPr>
+        <w:t>mas</w:t>
+      </w:r>
+      <w:proofErr w:type="spellEnd"/>
+      <w:r>
+        <w:rPr>
+          <w:lang w:val="es-ES"/>
+        </w:rPr>
+        <w:t xml:space="preserve"> adecuada para el trabajo. En la gestión tradicional se dice desde que se arma el cronograma quien va </w:t>
+      </w:r>
+      <w:proofErr w:type="spellStart"/>
+      <w:r>
+        <w:rPr>
+          <w:lang w:val="es-ES"/>
+        </w:rPr>
+        <w:t>aa</w:t>
+      </w:r>
+      <w:proofErr w:type="spellEnd"/>
+      <w:r>
+        <w:rPr>
+          <w:lang w:val="es-ES"/>
+        </w:rPr>
+        <w:t xml:space="preserve"> hacer que</w:t>
+      </w:r>
+    </w:p>
+    <w:p>
+      <w:pPr>
+        <w:rPr>
+          <w:lang w:val="es-ES"/>
+        </w:rPr>
+      </w:pPr>
+      <w:r>
+        <w:rPr>
+          <w:lang w:val="es-ES"/>
+        </w:rPr>
+        <w:t xml:space="preserve">Dar poder al equipo, las mejores </w:t>
+      </w:r>
+      <w:proofErr w:type="spellStart"/>
+      <w:r>
+        <w:rPr>
+          <w:lang w:val="es-ES"/>
+        </w:rPr>
+        <w:t>arqs</w:t>
+      </w:r>
+      <w:proofErr w:type="spellEnd"/>
+      <w:r>
+        <w:rPr>
+          <w:lang w:val="es-ES"/>
+        </w:rPr>
+        <w:t xml:space="preserve"> y diseños vienen de </w:t>
+      </w:r>
+      <w:proofErr w:type="spellStart"/>
+      <w:r>
+        <w:rPr>
+          <w:lang w:val="es-ES"/>
+        </w:rPr>
+        <w:t>equipps</w:t>
+      </w:r>
+      <w:proofErr w:type="spellEnd"/>
+      <w:r>
+        <w:rPr>
+          <w:lang w:val="es-ES"/>
+        </w:rPr>
+        <w:t xml:space="preserve"> autogestionados. El equipo </w:t>
+      </w:r>
+      <w:proofErr w:type="gramStart"/>
+      <w:r>
+        <w:rPr>
+          <w:lang w:val="es-ES"/>
+        </w:rPr>
+        <w:t>tiene que tener</w:t>
+      </w:r>
+      <w:proofErr w:type="gramEnd"/>
+      <w:r>
+        <w:rPr>
+          <w:lang w:val="es-ES"/>
+        </w:rPr>
+        <w:t xml:space="preserve"> capacidad de decisión y de acción. Dale la oportunidad al equipo de que se comporte de esta determinada manera</w:t>
+      </w:r>
+    </w:p>
+    <w:p>
+      <w:pPr>
+        <w:rPr>
+          <w:lang w:val="es-ES"/>
+        </w:rPr>
+      </w:pPr>
+      <w:r>
+        <w:rPr>
+          <w:lang w:val="es-ES"/>
+        </w:rPr>
+        <w:t xml:space="preserve">Ver el todo, es </w:t>
+      </w:r>
+      <w:proofErr w:type="spellStart"/>
+      <w:r>
+        <w:rPr>
+          <w:lang w:val="es-ES"/>
+        </w:rPr>
+        <w:t>poerque</w:t>
+      </w:r>
+      <w:proofErr w:type="spellEnd"/>
+      <w:r>
+        <w:rPr>
+          <w:lang w:val="es-ES"/>
+        </w:rPr>
+        <w:t xml:space="preserve"> nosotros necesitamos tener una visión completa tanto del proceso que vamos a usar para crear cosas como del producto que tenemos que crear. </w:t>
+      </w:r>
+      <w:proofErr w:type="spellStart"/>
+      <w:r>
+        <w:rPr>
+          <w:lang w:val="es-ES"/>
+        </w:rPr>
+        <w:t>Practicas</w:t>
+      </w:r>
+      <w:proofErr w:type="spellEnd"/>
+      <w:r>
+        <w:rPr>
+          <w:lang w:val="es-ES"/>
+        </w:rPr>
+        <w:t xml:space="preserve"> que nos permitan a </w:t>
+      </w:r>
+      <w:proofErr w:type="spellStart"/>
+      <w:r>
+        <w:rPr>
+          <w:lang w:val="es-ES"/>
+        </w:rPr>
+        <w:t>nostorso</w:t>
+      </w:r>
+      <w:proofErr w:type="spellEnd"/>
+      <w:r>
+        <w:rPr>
+          <w:lang w:val="es-ES"/>
+        </w:rPr>
+        <w:t xml:space="preserve"> saber </w:t>
+      </w:r>
+      <w:proofErr w:type="spellStart"/>
+      <w:r>
+        <w:rPr>
+          <w:lang w:val="es-ES"/>
+        </w:rPr>
+        <w:t>donde</w:t>
+      </w:r>
+      <w:proofErr w:type="spellEnd"/>
+      <w:r>
+        <w:rPr>
+          <w:lang w:val="es-ES"/>
+        </w:rPr>
+        <w:t xml:space="preserve"> estamos parados, cuanto hicimos y cuanto nos falta para terminar. Tener una visibilidad que se hace importante cuando hacemos </w:t>
+      </w:r>
+      <w:proofErr w:type="spellStart"/>
+      <w:r>
+        <w:rPr>
+          <w:lang w:val="es-ES"/>
+        </w:rPr>
+        <w:t>soft</w:t>
+      </w:r>
+      <w:proofErr w:type="spellEnd"/>
+      <w:r>
+        <w:rPr>
+          <w:lang w:val="es-ES"/>
+        </w:rPr>
+        <w:t xml:space="preserve"> o un intangible. Si logro tener una visualización de donde estoy parado me va a ayudar a cumplir los objetivos.</w:t>
+      </w:r>
+    </w:p>
+    <w:p>
+      <w:pPr>
+        <w:rPr>
+          <w:lang w:val="es-ES"/>
+        </w:rPr>
+      </w:pPr>
+      <w:r>
+        <w:rPr>
+          <w:lang w:val="es-ES"/>
+        </w:rPr>
+        <w:lastRenderedPageBreak/>
+        <w:t>Entregar lo antes posible. Tiene que ver con la ansiedad del cliente y cumplir los compromisos, y obtener retroalimentación para obtener experiencia.</w:t>
+      </w:r>
+    </w:p>
+    <w:p>
+      <w:pPr>
+        <w:rPr>
+          <w:lang w:val="es-ES"/>
+        </w:rPr>
+      </w:pPr>
+      <w:r>
+        <w:rPr>
+          <w:lang w:val="es-ES"/>
+        </w:rPr>
+        <w:t xml:space="preserve">Cuando hablamos de tangibles hay 7 gastos de producción. También se agrega uno </w:t>
+      </w:r>
+      <w:proofErr w:type="spellStart"/>
+      <w:r>
+        <w:rPr>
+          <w:lang w:val="es-ES"/>
+        </w:rPr>
+        <w:t>mas</w:t>
+      </w:r>
+      <w:proofErr w:type="spellEnd"/>
+      <w:r>
+        <w:rPr>
+          <w:lang w:val="es-ES"/>
+        </w:rPr>
+        <w:t xml:space="preserve">, que por la naturaleza del trabajo del </w:t>
+      </w:r>
+      <w:proofErr w:type="spellStart"/>
+      <w:r>
+        <w:rPr>
+          <w:lang w:val="es-ES"/>
+        </w:rPr>
+        <w:t>soft</w:t>
+      </w:r>
+      <w:proofErr w:type="spellEnd"/>
+      <w:r>
+        <w:rPr>
+          <w:lang w:val="es-ES"/>
+        </w:rPr>
+        <w:t xml:space="preserve"> es importante, que es el talento no utilizado, que es poner gente sobrecalificada a hacer tareas ordinarias. El inventario es exceso de materia prima, producto y proceso no utilizado. Movimiento habla de las personas y de las materias primas también para completar un proceso. Esperas es esperar para terminar algo o que llegue un proveedor. Transporte cuando hago movimientos innecesarios en la línea de producción. Un defecto es cualquier caso es un desperdicio, a veces implica tirar a la basura y otras </w:t>
+      </w:r>
+      <w:proofErr w:type="gramStart"/>
+      <w:r>
+        <w:rPr>
+          <w:lang w:val="es-ES"/>
+        </w:rPr>
+        <w:t>re producción</w:t>
+      </w:r>
+      <w:proofErr w:type="gramEnd"/>
+      <w:r>
+        <w:rPr>
+          <w:lang w:val="es-ES"/>
+        </w:rPr>
+        <w:t xml:space="preserve">. Sobreproducción por costos de mantenimiento, logística, inventario. </w:t>
+      </w:r>
+      <w:proofErr w:type="spellStart"/>
+      <w:r>
+        <w:rPr>
+          <w:lang w:val="es-ES"/>
+        </w:rPr>
+        <w:t>Sobreprocesamiento</w:t>
+      </w:r>
+      <w:proofErr w:type="spellEnd"/>
+      <w:r>
+        <w:rPr>
+          <w:lang w:val="es-ES"/>
+        </w:rPr>
+        <w:t xml:space="preserve"> tiene que ver con el </w:t>
+      </w:r>
+      <w:proofErr w:type="spellStart"/>
+      <w:r>
+        <w:rPr>
+          <w:lang w:val="es-ES"/>
+        </w:rPr>
+        <w:t>yagni</w:t>
+      </w:r>
+      <w:proofErr w:type="spellEnd"/>
+      <w:r>
+        <w:rPr>
+          <w:lang w:val="es-ES"/>
+        </w:rPr>
+        <w:t xml:space="preserve">, hacer de </w:t>
+      </w:r>
+      <w:proofErr w:type="spellStart"/>
+      <w:r>
+        <w:rPr>
+          <w:lang w:val="es-ES"/>
+        </w:rPr>
+        <w:t>mas</w:t>
+      </w:r>
+      <w:proofErr w:type="spellEnd"/>
+      <w:r>
+        <w:rPr>
+          <w:lang w:val="es-ES"/>
+        </w:rPr>
+        <w:t>.</w:t>
+      </w:r>
+    </w:p>
+    <w:p>
+      <w:pPr>
+        <w:rPr>
+          <w:lang w:val="es-ES"/>
+        </w:rPr>
+      </w:pPr>
+      <w:r>
+        <w:rPr>
+          <w:lang w:val="es-ES"/>
+        </w:rPr>
+        <w:t xml:space="preserve">En el software estas cosas se traducen en cosas concretas. Características extra, el </w:t>
+      </w:r>
+      <w:proofErr w:type="spellStart"/>
+      <w:r>
+        <w:rPr>
+          <w:lang w:val="es-ES"/>
+        </w:rPr>
+        <w:t>yagni</w:t>
+      </w:r>
+      <w:proofErr w:type="spellEnd"/>
+      <w:r>
+        <w:rPr>
+          <w:lang w:val="es-ES"/>
+        </w:rPr>
+        <w:t xml:space="preserve">. El trabajo a medias, el trabajo </w:t>
+      </w:r>
+      <w:proofErr w:type="spellStart"/>
+      <w:r>
+        <w:rPr>
+          <w:lang w:val="es-ES"/>
+        </w:rPr>
+        <w:t>esta</w:t>
+      </w:r>
+      <w:proofErr w:type="spellEnd"/>
+      <w:r>
+        <w:rPr>
+          <w:lang w:val="es-ES"/>
+        </w:rPr>
+        <w:t xml:space="preserve"> terminado o no, por eso es un ejemplo de desperdicio. En términos de proceso, pasos extra que no generan valor. Las esperas se generan por dependencias, cuando estas esperando que alguien termine una cosa para avanzar o cuando el cliente no contesta, en el caso del movimiento en el </w:t>
+      </w:r>
+      <w:proofErr w:type="spellStart"/>
+      <w:r>
+        <w:rPr>
+          <w:lang w:val="es-ES"/>
+        </w:rPr>
+        <w:t>soft</w:t>
+      </w:r>
+      <w:proofErr w:type="spellEnd"/>
+      <w:r>
+        <w:rPr>
+          <w:lang w:val="es-ES"/>
+        </w:rPr>
+        <w:t xml:space="preserve"> se da cuando </w:t>
+      </w:r>
+      <w:proofErr w:type="spellStart"/>
+      <w:r>
+        <w:rPr>
+          <w:lang w:val="es-ES"/>
+        </w:rPr>
+        <w:t>tenes</w:t>
+      </w:r>
+      <w:proofErr w:type="spellEnd"/>
+      <w:r>
+        <w:rPr>
+          <w:lang w:val="es-ES"/>
+        </w:rPr>
+        <w:t xml:space="preserve"> equipos distribuidos que no están </w:t>
+      </w:r>
+      <w:proofErr w:type="spellStart"/>
+      <w:r>
+        <w:rPr>
+          <w:lang w:val="es-ES"/>
+        </w:rPr>
+        <w:t>co-locados</w:t>
+      </w:r>
+      <w:proofErr w:type="spellEnd"/>
+      <w:r>
+        <w:rPr>
+          <w:lang w:val="es-ES"/>
+        </w:rPr>
+        <w:t xml:space="preserve">, o el acceso a la información. Multi </w:t>
+      </w:r>
+      <w:proofErr w:type="spellStart"/>
+      <w:r>
+        <w:rPr>
+          <w:lang w:val="es-ES"/>
+        </w:rPr>
+        <w:t>tasking</w:t>
+      </w:r>
+      <w:proofErr w:type="spellEnd"/>
+      <w:r>
+        <w:rPr>
+          <w:lang w:val="es-ES"/>
+        </w:rPr>
+        <w:t xml:space="preserve">, genera mucho desperdicio porque es una actividad intelectual, hacemos una cosa por vez la terminamos y hacemos otra para evitar el desperdicio en cambio de tarea. Talento no utilizado, a veces se da en el caso de alguien que era programador y pasa a ser líder de proyecto para ganar </w:t>
+      </w:r>
+      <w:proofErr w:type="spellStart"/>
+      <w:r>
+        <w:rPr>
+          <w:lang w:val="es-ES"/>
+        </w:rPr>
+        <w:t>mas</w:t>
+      </w:r>
+      <w:proofErr w:type="spellEnd"/>
+      <w:r>
+        <w:rPr>
+          <w:lang w:val="es-ES"/>
+        </w:rPr>
+        <w:t xml:space="preserve"> plata y deja de tener un buen programador y pasa a tener un mal líder de proyecto.</w:t>
+      </w:r>
+    </w:p>
+    <w:p>
+      <w:pPr>
+        <w:rPr>
+          <w:lang w:val="es-ES"/>
+        </w:rPr>
+      </w:pPr>
+    </w:p>
+    <w:p>
+      <w:pPr>
+        <w:rPr>
+          <w:lang w:val="es-ES"/>
+        </w:rPr>
+      </w:pPr>
+      <w:r>
+        <w:rPr>
+          <w:lang w:val="es-ES"/>
+        </w:rPr>
+        <w:t xml:space="preserve">Kanban. No es una metodología. Es un </w:t>
+      </w:r>
+      <w:proofErr w:type="spellStart"/>
+      <w:r>
+        <w:rPr>
+          <w:lang w:val="es-ES"/>
+        </w:rPr>
+        <w:t>framework</w:t>
+      </w:r>
+      <w:proofErr w:type="spellEnd"/>
+      <w:r>
+        <w:rPr>
+          <w:lang w:val="es-ES"/>
+        </w:rPr>
+        <w:t xml:space="preserve">, o método que trata de incorporar mejoras evolutivas a nuestros procesos. Tanto productos como servicios. El foco esta </w:t>
+      </w:r>
+      <w:proofErr w:type="spellStart"/>
+      <w:r>
+        <w:rPr>
+          <w:lang w:val="es-ES"/>
+        </w:rPr>
+        <w:t>mas</w:t>
+      </w:r>
+      <w:proofErr w:type="spellEnd"/>
+      <w:r>
+        <w:rPr>
+          <w:lang w:val="es-ES"/>
+        </w:rPr>
+        <w:t xml:space="preserve"> que nada en productos intangibles. No es un proceso de desarrollo de </w:t>
+      </w:r>
+      <w:proofErr w:type="spellStart"/>
+      <w:r>
+        <w:rPr>
+          <w:lang w:val="es-ES"/>
+        </w:rPr>
+        <w:t>soft</w:t>
+      </w:r>
+      <w:proofErr w:type="spellEnd"/>
+      <w:r>
+        <w:rPr>
+          <w:lang w:val="es-ES"/>
+        </w:rPr>
+        <w:t xml:space="preserve"> ni un proceso para gestión de proyectos. Esto apunta a la mejora gradual y evolutiva de los procesos que vamos a usar para entregar productos o servicios. Plantea una mejora gradual de la forma que se hacen las cosas. Kanban con minúscula significa tarjetas de señal, que puede tener distintas formas, tarjeta señalizadora. Kanban con mayúscula es el sistema de trabajo. Nace en el </w:t>
+      </w:r>
+      <w:proofErr w:type="spellStart"/>
+      <w:r>
+        <w:rPr>
+          <w:lang w:val="es-ES"/>
+        </w:rPr>
+        <w:t>toyota</w:t>
+      </w:r>
+      <w:proofErr w:type="spellEnd"/>
+      <w:r>
+        <w:rPr>
+          <w:lang w:val="es-ES"/>
+        </w:rPr>
+        <w:t xml:space="preserve"> en el 40. La motivación es la reducción de costos de almacenamiento y movimiento de materiales. </w:t>
+      </w:r>
+    </w:p>
+    <w:p>
+      <w:pPr>
+        <w:rPr>
+          <w:lang w:val="es-ES"/>
+        </w:rPr>
+      </w:pPr>
+      <w:r>
+        <w:rPr>
+          <w:lang w:val="es-ES"/>
+        </w:rPr>
+        <w:t xml:space="preserve">Valores de Kanban. Flujo tiene que ver con nuestro trabajo, tiene que fluir, tenemos que evitar cuellos de botella, si los evitamos logramos que el trabajo fluya. Equilibrio es cuanto vamos a hacer de cada cosa y en </w:t>
+      </w:r>
+      <w:proofErr w:type="spellStart"/>
+      <w:r>
+        <w:rPr>
+          <w:lang w:val="es-ES"/>
+        </w:rPr>
+        <w:t>que</w:t>
+      </w:r>
+      <w:proofErr w:type="spellEnd"/>
+      <w:r>
+        <w:rPr>
+          <w:lang w:val="es-ES"/>
+        </w:rPr>
+        <w:t xml:space="preserve"> momento.</w:t>
+      </w:r>
+    </w:p>
+    <w:p>
+      <w:pPr>
+        <w:rPr>
+          <w:lang w:val="es-ES"/>
+        </w:rPr>
+      </w:pPr>
+      <w:r>
+        <w:rPr>
+          <w:lang w:val="es-ES"/>
+        </w:rPr>
+        <w:t xml:space="preserve">Los principios de Kanban están organizados en dos grandes grupos que son la gestión de cambios y la entrega de servicios. </w:t>
+      </w:r>
+    </w:p>
+    <w:p>
+      <w:pPr>
+        <w:rPr>
+          <w:lang w:val="es-ES"/>
+        </w:rPr>
+      </w:pPr>
+      <w:r>
+        <w:rPr>
+          <w:lang w:val="es-ES"/>
+        </w:rPr>
+        <w:t>Gestión de cambios</w:t>
+      </w:r>
+    </w:p>
+    <w:p>
+      <w:pPr>
+        <w:rPr>
+          <w:lang w:val="es-ES"/>
+        </w:rPr>
+      </w:pPr>
+      <w:r>
+        <w:rPr>
+          <w:lang w:val="es-ES"/>
+        </w:rPr>
+        <w:t xml:space="preserve">Uno de los principios </w:t>
+      </w:r>
+      <w:proofErr w:type="spellStart"/>
+      <w:r>
+        <w:rPr>
+          <w:lang w:val="es-ES"/>
+        </w:rPr>
+        <w:t>mas</w:t>
+      </w:r>
+      <w:proofErr w:type="spellEnd"/>
+      <w:r>
+        <w:rPr>
+          <w:lang w:val="es-ES"/>
+        </w:rPr>
+        <w:t xml:space="preserve"> poderosos que tiene Kanban para lograr el cambio </w:t>
+      </w:r>
+      <w:proofErr w:type="spellStart"/>
+      <w:r>
+        <w:rPr>
+          <w:lang w:val="es-ES"/>
+        </w:rPr>
+        <w:t>ees</w:t>
+      </w:r>
+      <w:proofErr w:type="spellEnd"/>
+      <w:r>
+        <w:rPr>
+          <w:lang w:val="es-ES"/>
+        </w:rPr>
+        <w:t xml:space="preserve"> el primero, comenzar con lo que tienes ahora. Trae tu proceso y con tu proceso vas a empezar. Es poderoso porque le saca a la gente las excusas. </w:t>
+      </w:r>
+    </w:p>
+    <w:p>
+      <w:pPr>
+        <w:rPr>
+          <w:lang w:val="es-ES"/>
+        </w:rPr>
+      </w:pPr>
+      <w:r>
+        <w:rPr>
+          <w:lang w:val="es-ES"/>
+        </w:rPr>
+        <w:t>Cambios evolutivos</w:t>
+      </w:r>
+    </w:p>
+    <w:p>
+      <w:pPr>
+        <w:rPr>
+          <w:lang w:val="es-ES"/>
+        </w:rPr>
+      </w:pPr>
+      <w:r>
+        <w:rPr>
+          <w:lang w:val="es-ES"/>
+        </w:rPr>
+        <w:t>Fomentar actos de liderazgo en todos los niveles. Liderazgo de servicio y empoderar el equipo.</w:t>
+      </w:r>
+    </w:p>
+    <w:p>
+      <w:pPr>
+        <w:rPr>
+          <w:lang w:val="es-ES"/>
+        </w:rPr>
+      </w:pPr>
+      <w:r>
+        <w:rPr>
+          <w:lang w:val="es-ES"/>
+        </w:rPr>
+        <w:lastRenderedPageBreak/>
+        <w:t xml:space="preserve">Las practicas te dicen el que, no </w:t>
+      </w:r>
+      <w:proofErr w:type="spellStart"/>
+      <w:r>
+        <w:rPr>
+          <w:lang w:val="es-ES"/>
+        </w:rPr>
+        <w:t>el</w:t>
+      </w:r>
+      <w:proofErr w:type="spellEnd"/>
+      <w:r>
+        <w:rPr>
+          <w:lang w:val="es-ES"/>
+        </w:rPr>
+        <w:t xml:space="preserve"> </w:t>
+      </w:r>
+      <w:proofErr w:type="spellStart"/>
+      <w:r>
+        <w:rPr>
+          <w:lang w:val="es-ES"/>
+        </w:rPr>
+        <w:t>como</w:t>
+      </w:r>
+      <w:proofErr w:type="spellEnd"/>
+      <w:r>
+        <w:rPr>
+          <w:lang w:val="es-ES"/>
+        </w:rPr>
+        <w:t>.</w:t>
+      </w:r>
+    </w:p>
+    <w:p>
+      <w:pPr>
+        <w:rPr>
+          <w:lang w:val="es-ES"/>
+        </w:rPr>
+      </w:pPr>
+      <w:r>
+        <w:rPr>
+          <w:lang w:val="es-ES"/>
+        </w:rPr>
+        <w:t>Todo lo que pide Kanban y uno tiene que cumplir. Apuntan a cambios culturales.</w:t>
+      </w:r>
+    </w:p>
+    <w:p>
+      <w:pPr>
+        <w:rPr>
+          <w:lang w:val="es-ES"/>
+        </w:rPr>
+      </w:pPr>
+      <w:r>
+        <w:rPr>
+          <w:lang w:val="es-ES"/>
+        </w:rPr>
+        <w:t xml:space="preserve">La primera practica es el visualizar, tiene que ver con el principio de lean de ver el todo. </w:t>
+      </w:r>
+      <w:proofErr w:type="gramStart"/>
+      <w:r>
+        <w:rPr>
+          <w:lang w:val="es-ES"/>
+        </w:rPr>
+        <w:t>Tenemos que tener</w:t>
+      </w:r>
+      <w:proofErr w:type="gramEnd"/>
+      <w:r>
+        <w:rPr>
+          <w:lang w:val="es-ES"/>
+        </w:rPr>
+        <w:t xml:space="preserve"> la posibilidad de ver todo el proceso, tener toda la </w:t>
+      </w:r>
+      <w:proofErr w:type="spellStart"/>
+      <w:r>
+        <w:rPr>
+          <w:lang w:val="es-ES"/>
+        </w:rPr>
+        <w:t>info</w:t>
+      </w:r>
+      <w:proofErr w:type="spellEnd"/>
+      <w:r>
+        <w:rPr>
+          <w:lang w:val="es-ES"/>
+        </w:rPr>
+        <w:t xml:space="preserve"> para hacer el trabajo accesible, es una forma de bajar a tierra el pilar de transparencia. Utiliza como herramienta fundamental de visualización el tablero como en </w:t>
+      </w:r>
+      <w:proofErr w:type="gramStart"/>
+      <w:r>
+        <w:rPr>
+          <w:lang w:val="es-ES"/>
+        </w:rPr>
+        <w:t>Scrum</w:t>
+      </w:r>
+      <w:proofErr w:type="gramEnd"/>
+      <w:r>
+        <w:rPr>
+          <w:lang w:val="es-ES"/>
+        </w:rPr>
+        <w:t xml:space="preserve"> pero con una dinámica de uso diferente. Nuestro proceso se tiene que mapear al tablero. Cada paso del proceso es una columna del tablero y </w:t>
+      </w:r>
+      <w:proofErr w:type="gramStart"/>
+      <w:r>
+        <w:rPr>
+          <w:lang w:val="es-ES"/>
+        </w:rPr>
+        <w:t>los kan</w:t>
+      </w:r>
+      <w:proofErr w:type="gramEnd"/>
+      <w:r>
+        <w:rPr>
+          <w:lang w:val="es-ES"/>
+        </w:rPr>
+        <w:t xml:space="preserve"> ban (con minúscula) son las tareas que tenemos que hacer.</w:t>
+      </w:r>
+    </w:p>
+    <w:p>
+      <w:pPr>
+        <w:rPr>
+          <w:lang w:val="es-ES"/>
+        </w:rPr>
+      </w:pPr>
+      <w:r>
+        <w:rPr>
+          <w:lang w:val="es-ES"/>
+        </w:rPr>
+        <w:t xml:space="preserve">Limitar el </w:t>
+      </w:r>
+      <w:proofErr w:type="spellStart"/>
+      <w:r>
+        <w:rPr>
+          <w:lang w:val="es-ES"/>
+        </w:rPr>
+        <w:t>wip</w:t>
+      </w:r>
+      <w:proofErr w:type="spellEnd"/>
+      <w:r>
+        <w:rPr>
+          <w:lang w:val="es-ES"/>
+        </w:rPr>
+        <w:t xml:space="preserve"> (</w:t>
+      </w:r>
+      <w:proofErr w:type="spellStart"/>
+      <w:r>
+        <w:rPr>
+          <w:lang w:val="es-ES"/>
+        </w:rPr>
+        <w:t>work</w:t>
+      </w:r>
+      <w:proofErr w:type="spellEnd"/>
+      <w:r>
+        <w:rPr>
+          <w:lang w:val="es-ES"/>
+        </w:rPr>
+        <w:t xml:space="preserve"> in </w:t>
+      </w:r>
+      <w:proofErr w:type="spellStart"/>
+      <w:r>
+        <w:rPr>
+          <w:lang w:val="es-ES"/>
+        </w:rPr>
+        <w:t>progress</w:t>
+      </w:r>
+      <w:proofErr w:type="spellEnd"/>
+      <w:r>
+        <w:rPr>
+          <w:lang w:val="es-ES"/>
+        </w:rPr>
+        <w:t xml:space="preserve">) limitar el trabajo en progreso. El </w:t>
+      </w:r>
+      <w:proofErr w:type="spellStart"/>
+      <w:r>
+        <w:rPr>
+          <w:lang w:val="es-ES"/>
+        </w:rPr>
+        <w:t>wip</w:t>
+      </w:r>
+      <w:proofErr w:type="spellEnd"/>
+      <w:r>
+        <w:rPr>
+          <w:lang w:val="es-ES"/>
+        </w:rPr>
+        <w:t xml:space="preserve"> lo que hace es que vos limites la cantidad de trabajo que </w:t>
+      </w:r>
+      <w:proofErr w:type="gramStart"/>
+      <w:r>
+        <w:rPr>
+          <w:lang w:val="es-ES"/>
+        </w:rPr>
+        <w:t>podes</w:t>
+      </w:r>
+      <w:proofErr w:type="gramEnd"/>
+      <w:r>
+        <w:rPr>
+          <w:lang w:val="es-ES"/>
+        </w:rPr>
+        <w:t xml:space="preserve"> hacer en cada columna. Cuantas piezas de trabajo puede tener una columna. Para poder traer </w:t>
+      </w:r>
+      <w:proofErr w:type="spellStart"/>
+      <w:r>
+        <w:rPr>
+          <w:lang w:val="es-ES"/>
+        </w:rPr>
+        <w:t>mas</w:t>
+      </w:r>
+      <w:proofErr w:type="spellEnd"/>
+      <w:r>
+        <w:rPr>
+          <w:lang w:val="es-ES"/>
+        </w:rPr>
+        <w:t xml:space="preserve"> trabajo, algo tiene que salir. Provoca una conversación y mejora, porque ahí </w:t>
+      </w:r>
+      <w:proofErr w:type="spellStart"/>
+      <w:r>
+        <w:rPr>
+          <w:lang w:val="es-ES"/>
+        </w:rPr>
+        <w:t>decis</w:t>
+      </w:r>
+      <w:proofErr w:type="spellEnd"/>
+      <w:r>
+        <w:rPr>
+          <w:lang w:val="es-ES"/>
+        </w:rPr>
+        <w:t xml:space="preserve"> necesito esto y no puedo, y ahí </w:t>
+      </w:r>
+      <w:proofErr w:type="spellStart"/>
+      <w:r>
+        <w:rPr>
+          <w:lang w:val="es-ES"/>
+        </w:rPr>
+        <w:t>pedis</w:t>
+      </w:r>
+      <w:proofErr w:type="spellEnd"/>
+      <w:r>
+        <w:rPr>
+          <w:lang w:val="es-ES"/>
+        </w:rPr>
+        <w:t xml:space="preserve"> ayuda para que el trabajo se libere y avanzas a la derecha, a la columna de terminado. Básicamente establecer </w:t>
+      </w:r>
+      <w:proofErr w:type="spellStart"/>
+      <w:r>
+        <w:rPr>
+          <w:lang w:val="es-ES"/>
+        </w:rPr>
+        <w:t>limites</w:t>
+      </w:r>
+      <w:proofErr w:type="spellEnd"/>
+      <w:r>
+        <w:rPr>
+          <w:lang w:val="es-ES"/>
+        </w:rPr>
+        <w:t xml:space="preserve"> de trabajo en cada columna, es decisión nuestra si lo vamos a establecer en todas las columnas o en algunas no. Es una cosa difícil de lograr porque es difícil de determinar. La idea de limitar el trabajo en progreso es que el trabajo fluya. Cada practica tiene un objetivo en concreto y tangible.</w:t>
+      </w:r>
+    </w:p>
+    <w:p>
+      <w:pPr>
+        <w:rPr>
+          <w:lang w:val="es-ES"/>
+        </w:rPr>
+      </w:pPr>
+      <w:r>
+        <w:rPr>
+          <w:lang w:val="es-ES"/>
+        </w:rPr>
+        <w:t xml:space="preserve">Las colas acumulan el trabajo y se controla la gestión de flujo a través del </w:t>
+      </w:r>
+      <w:proofErr w:type="spellStart"/>
+      <w:r>
+        <w:rPr>
+          <w:lang w:val="es-ES"/>
+        </w:rPr>
+        <w:t>limite</w:t>
+      </w:r>
+      <w:proofErr w:type="spellEnd"/>
+      <w:r>
+        <w:rPr>
+          <w:lang w:val="es-ES"/>
+        </w:rPr>
+        <w:t xml:space="preserve"> y complementado con algo que se llama sistema de arrastre. </w:t>
+      </w:r>
+      <w:proofErr w:type="spellStart"/>
+      <w:r>
+        <w:rPr>
+          <w:lang w:val="es-ES"/>
+        </w:rPr>
+        <w:t>Pull</w:t>
+      </w:r>
+      <w:proofErr w:type="spellEnd"/>
+      <w:r>
+        <w:rPr>
+          <w:lang w:val="es-ES"/>
+        </w:rPr>
+        <w:t xml:space="preserve">, no </w:t>
+      </w:r>
+      <w:proofErr w:type="spellStart"/>
+      <w:r>
+        <w:rPr>
+          <w:lang w:val="es-ES"/>
+        </w:rPr>
+        <w:t>push</w:t>
+      </w:r>
+      <w:proofErr w:type="spellEnd"/>
+      <w:r>
+        <w:rPr>
+          <w:lang w:val="es-ES"/>
+        </w:rPr>
+        <w:t xml:space="preserve">. </w:t>
+      </w:r>
+      <w:proofErr w:type="spellStart"/>
+      <w:r>
+        <w:rPr>
+          <w:lang w:val="es-ES"/>
+        </w:rPr>
+        <w:t>Pull</w:t>
+      </w:r>
+      <w:proofErr w:type="spellEnd"/>
+      <w:r>
+        <w:rPr>
+          <w:lang w:val="es-ES"/>
+        </w:rPr>
+        <w:t xml:space="preserve"> el trabajador va i busca lo que tiene que hacer. </w:t>
+      </w:r>
+      <w:proofErr w:type="spellStart"/>
+      <w:r>
+        <w:rPr>
+          <w:lang w:val="es-ES"/>
+        </w:rPr>
+        <w:t>Push</w:t>
+      </w:r>
+      <w:proofErr w:type="spellEnd"/>
+      <w:r>
+        <w:rPr>
+          <w:lang w:val="es-ES"/>
+        </w:rPr>
+        <w:t xml:space="preserve"> te lo dan. Cuando hay capacidad y el </w:t>
+      </w:r>
+      <w:proofErr w:type="spellStart"/>
+      <w:r>
+        <w:rPr>
+          <w:lang w:val="es-ES"/>
+        </w:rPr>
+        <w:t>wip</w:t>
+      </w:r>
+      <w:proofErr w:type="spellEnd"/>
+      <w:r>
+        <w:rPr>
+          <w:lang w:val="es-ES"/>
+        </w:rPr>
+        <w:t xml:space="preserve"> te lo permite, vas a buscar el trabajo.</w:t>
+      </w:r>
+    </w:p>
+    <w:p>
+      <w:pPr>
+        <w:rPr>
+          <w:lang w:val="es-ES"/>
+        </w:rPr>
+      </w:pPr>
+      <w:r>
+        <w:rPr>
+          <w:lang w:val="es-ES"/>
+        </w:rPr>
+        <w:t>Colas de trabajo son las que dicen en progreso, todas las otras son de acumulación.</w:t>
+      </w:r>
+    </w:p>
+    <w:p>
+      <w:pPr>
+        <w:rPr>
+          <w:lang w:val="es-ES"/>
+        </w:rPr>
+      </w:pPr>
+      <w:r>
+        <w:rPr>
+          <w:lang w:val="es-ES"/>
+        </w:rPr>
+        <w:t>Dividir el trabajo. Tenemos los tipos de trabajo que podemos gestionar a través del tablero. Una forma es manejar en carriles distintos del tablero los tipos de trabajo.</w:t>
+      </w:r>
+    </w:p>
+    <w:p>
+      <w:pPr>
+        <w:rPr>
+          <w:lang w:val="es-ES"/>
+        </w:rPr>
+      </w:pPr>
+      <w:r>
+        <w:rPr>
+          <w:lang w:val="es-ES"/>
+        </w:rPr>
+        <w:t xml:space="preserve">Tenes que tener pocas </w:t>
+      </w:r>
+      <w:proofErr w:type="gramStart"/>
+      <w:r>
+        <w:rPr>
+          <w:lang w:val="es-ES"/>
+        </w:rPr>
+        <w:t>políticas</w:t>
+      </w:r>
+      <w:proofErr w:type="gramEnd"/>
+      <w:r>
+        <w:rPr>
+          <w:lang w:val="es-ES"/>
+        </w:rPr>
+        <w:t xml:space="preserve"> pero tienen que estar explicitar en el tablero. El </w:t>
+      </w:r>
+      <w:proofErr w:type="spellStart"/>
+      <w:r>
+        <w:rPr>
+          <w:lang w:val="es-ES"/>
+        </w:rPr>
+        <w:t>wip</w:t>
+      </w:r>
+      <w:proofErr w:type="spellEnd"/>
+      <w:r>
+        <w:rPr>
+          <w:lang w:val="es-ES"/>
+        </w:rPr>
+        <w:t xml:space="preserve"> es una política. La visualización es fundamental para que esto funcione y ahí es donde implementas la transparencia en forma concreta. Las políticas </w:t>
+      </w:r>
+      <w:proofErr w:type="spellStart"/>
+      <w:r>
+        <w:rPr>
+          <w:lang w:val="es-ES"/>
+        </w:rPr>
+        <w:t>sireven</w:t>
+      </w:r>
+      <w:proofErr w:type="spellEnd"/>
+      <w:r>
+        <w:rPr>
+          <w:lang w:val="es-ES"/>
+        </w:rPr>
+        <w:t xml:space="preserve"> en tanto y en cuanto cumplas con ciertas características. Todo el </w:t>
+      </w:r>
+      <w:proofErr w:type="spellStart"/>
+      <w:r>
+        <w:rPr>
+          <w:lang w:val="es-ES"/>
+        </w:rPr>
+        <w:t>mndo</w:t>
+      </w:r>
+      <w:proofErr w:type="spellEnd"/>
+      <w:r>
+        <w:rPr>
+          <w:lang w:val="es-ES"/>
+        </w:rPr>
+        <w:t xml:space="preserve"> las tiene que comprender. Visibles, todo el mundo debe poder acceder a estas fácilmente. Cuando el equipo empieza a sentir que las políticas están escritas en piedra es un problema, puede que haya que cambiarla y todo el mundo tiene que sentir que eso es posible, para la búsqueda de la mejora continua. </w:t>
+      </w:r>
+    </w:p>
+    <w:p>
+      <w:pPr>
+        <w:rPr>
+          <w:lang w:val="es-ES"/>
+        </w:rPr>
+      </w:pPr>
+      <w:r>
+        <w:rPr>
+          <w:lang w:val="es-ES"/>
+        </w:rPr>
+        <w:t xml:space="preserve">La </w:t>
+      </w:r>
+      <w:proofErr w:type="spellStart"/>
+      <w:r>
+        <w:rPr>
+          <w:lang w:val="es-ES"/>
+        </w:rPr>
+        <w:t>ultima</w:t>
+      </w:r>
+      <w:proofErr w:type="spellEnd"/>
+      <w:r>
+        <w:rPr>
+          <w:lang w:val="es-ES"/>
+        </w:rPr>
+        <w:t xml:space="preserve"> practica es el mejorar colaborativamente. Tiene que ver con </w:t>
+      </w:r>
+      <w:proofErr w:type="spellStart"/>
+      <w:r>
+        <w:rPr>
+          <w:lang w:val="es-ES"/>
+        </w:rPr>
+        <w:t>como</w:t>
+      </w:r>
+      <w:proofErr w:type="spellEnd"/>
+      <w:r>
+        <w:rPr>
+          <w:lang w:val="es-ES"/>
+        </w:rPr>
+        <w:t xml:space="preserve"> hacemos para que nuestro sistema de trabajo funcione cada vez mejor. La forma de mejorar en Scrum es la retrospectiva, ver </w:t>
+      </w:r>
+      <w:proofErr w:type="spellStart"/>
+      <w:r>
+        <w:rPr>
+          <w:lang w:val="es-ES"/>
+        </w:rPr>
+        <w:t>como</w:t>
+      </w:r>
+      <w:proofErr w:type="spellEnd"/>
+      <w:r>
+        <w:rPr>
+          <w:lang w:val="es-ES"/>
+        </w:rPr>
+        <w:t xml:space="preserve"> podemos hacer para evolucionar nuestro proceso de la mejor manera posible.</w:t>
+      </w:r>
+    </w:p>
+    <w:p>
+      <w:pPr>
+        <w:rPr>
+          <w:lang w:val="es-ES"/>
+        </w:rPr>
+      </w:pPr>
+      <w:r>
+        <w:rPr>
+          <w:lang w:val="es-ES"/>
+        </w:rPr>
+        <w:t xml:space="preserve">La diferencia entre el tablero de Kanban y el de Scrum, es que el de Kanban es flujo continuo, no hay sprint. Lo que te va a limitar en el tablero es el </w:t>
+      </w:r>
+      <w:proofErr w:type="spellStart"/>
+      <w:r>
+        <w:rPr>
+          <w:lang w:val="es-ES"/>
+        </w:rPr>
+        <w:t>wip</w:t>
+      </w:r>
+      <w:proofErr w:type="spellEnd"/>
+      <w:r>
+        <w:rPr>
+          <w:lang w:val="es-ES"/>
+        </w:rPr>
+        <w:t xml:space="preserve">, no el tiempo. En Scrum </w:t>
+      </w:r>
+      <w:proofErr w:type="spellStart"/>
+      <w:r>
+        <w:rPr>
+          <w:lang w:val="es-ES"/>
+        </w:rPr>
+        <w:t>tenes</w:t>
+      </w:r>
+      <w:proofErr w:type="spellEnd"/>
+      <w:r>
+        <w:rPr>
+          <w:lang w:val="es-ES"/>
+        </w:rPr>
+        <w:t xml:space="preserve"> un tablero que se limpia después del sprint. Scrum es gestión por proyectos, Kanban es continuo, el tablero no se limpia nunca. Enfocarnos a terminar el trabajo y entregarlo lo </w:t>
+      </w:r>
+      <w:proofErr w:type="spellStart"/>
+      <w:r>
+        <w:rPr>
+          <w:lang w:val="es-ES"/>
+        </w:rPr>
+        <w:t>mas</w:t>
+      </w:r>
+      <w:proofErr w:type="spellEnd"/>
+      <w:r>
+        <w:rPr>
+          <w:lang w:val="es-ES"/>
+        </w:rPr>
+        <w:t xml:space="preserve"> rápido posible. Deja de empezar y empieza a terminar, y para implementar ese concepto </w:t>
+      </w:r>
+      <w:proofErr w:type="spellStart"/>
+      <w:r>
+        <w:rPr>
+          <w:lang w:val="es-ES"/>
+        </w:rPr>
+        <w:t>esta</w:t>
+      </w:r>
+      <w:proofErr w:type="spellEnd"/>
+      <w:r>
+        <w:rPr>
+          <w:lang w:val="es-ES"/>
+        </w:rPr>
+        <w:t xml:space="preserve"> el </w:t>
+      </w:r>
+      <w:proofErr w:type="spellStart"/>
+      <w:r>
+        <w:rPr>
+          <w:lang w:val="es-ES"/>
+        </w:rPr>
+        <w:t>wip</w:t>
+      </w:r>
+      <w:proofErr w:type="spellEnd"/>
+      <w:r>
+        <w:rPr>
+          <w:lang w:val="es-ES"/>
+        </w:rPr>
+        <w:t xml:space="preserve">, porque hasta que no termines una pieza no </w:t>
+      </w:r>
+      <w:proofErr w:type="gramStart"/>
+      <w:r>
+        <w:rPr>
+          <w:lang w:val="es-ES"/>
+        </w:rPr>
+        <w:t>podes</w:t>
+      </w:r>
+      <w:proofErr w:type="gramEnd"/>
+      <w:r>
+        <w:rPr>
+          <w:lang w:val="es-ES"/>
+        </w:rPr>
+        <w:t xml:space="preserve"> ir a buscar la que </w:t>
+      </w:r>
+      <w:proofErr w:type="spellStart"/>
+      <w:r>
+        <w:rPr>
+          <w:lang w:val="es-ES"/>
+        </w:rPr>
+        <w:t>esta</w:t>
+      </w:r>
+      <w:proofErr w:type="spellEnd"/>
+      <w:r>
+        <w:rPr>
+          <w:lang w:val="es-ES"/>
+        </w:rPr>
+        <w:t xml:space="preserve"> por allá.</w:t>
+      </w:r>
+    </w:p>
+    <w:p>
+      <w:pPr>
+        <w:rPr>
+          <w:lang w:val="es-ES"/>
+        </w:rPr>
+      </w:pPr>
+      <w:r>
+        <w:rPr>
+          <w:lang w:val="es-ES"/>
+        </w:rPr>
+        <w:t>Las políticas no están definidas en Kanban, las definís vos, creas tu propio proceso</w:t>
+      </w:r>
+    </w:p>
+    <w:p>
+      <w:pPr>
+        <w:rPr>
+          <w:lang w:val="es-ES"/>
+        </w:rPr>
+      </w:pPr>
+      <w:proofErr w:type="gramStart"/>
+      <w:r>
+        <w:rPr>
+          <w:lang w:val="es-ES"/>
+        </w:rPr>
+        <w:lastRenderedPageBreak/>
+        <w:t>Las clase</w:t>
+      </w:r>
+      <w:proofErr w:type="gramEnd"/>
+      <w:r>
+        <w:rPr>
+          <w:lang w:val="es-ES"/>
+        </w:rPr>
+        <w:t xml:space="preserve"> de servicio son políticas. Una política es a alto nivel, define que. La idea con las políticas es lograr un acuerdo </w:t>
+      </w:r>
+      <w:proofErr w:type="spellStart"/>
+      <w:r>
+        <w:rPr>
+          <w:lang w:val="es-ES"/>
+        </w:rPr>
+        <w:t>explicito</w:t>
+      </w:r>
+      <w:proofErr w:type="spellEnd"/>
+      <w:r>
+        <w:rPr>
+          <w:lang w:val="es-ES"/>
+        </w:rPr>
+        <w:t xml:space="preserve"> de trabajo. El </w:t>
+      </w:r>
+      <w:proofErr w:type="spellStart"/>
+      <w:r>
+        <w:rPr>
+          <w:lang w:val="es-ES"/>
+        </w:rPr>
+        <w:t>DoR</w:t>
+      </w:r>
+      <w:proofErr w:type="spellEnd"/>
+      <w:r>
+        <w:rPr>
+          <w:lang w:val="es-ES"/>
+        </w:rPr>
+        <w:t xml:space="preserve"> y el </w:t>
+      </w:r>
+      <w:proofErr w:type="spellStart"/>
+      <w:r>
+        <w:rPr>
+          <w:lang w:val="es-ES"/>
+        </w:rPr>
+        <w:t>DoR</w:t>
+      </w:r>
+      <w:proofErr w:type="spellEnd"/>
+      <w:r>
+        <w:rPr>
+          <w:lang w:val="es-ES"/>
+        </w:rPr>
+        <w:t xml:space="preserve"> también son políticas</w:t>
+      </w:r>
+    </w:p>
+    <w:p>
+      <w:pPr>
+        <w:rPr>
+          <w:lang w:val="es-ES"/>
+        </w:rPr>
+      </w:pPr>
+      <w:r>
+        <w:rPr>
+          <w:lang w:val="es-ES"/>
+        </w:rPr>
+        <w:t xml:space="preserve">Las métricas </w:t>
+      </w:r>
+      <w:proofErr w:type="spellStart"/>
+      <w:r>
+        <w:rPr>
+          <w:lang w:val="es-ES"/>
+        </w:rPr>
+        <w:t>mas</w:t>
+      </w:r>
+      <w:proofErr w:type="spellEnd"/>
+      <w:r>
+        <w:rPr>
+          <w:lang w:val="es-ES"/>
+        </w:rPr>
+        <w:t xml:space="preserve"> importantes de Kanban son las que miden la vista del cliente definen el ritmo de entrega y empieza desde que metiste un trabajo en el backlog y lo entregaste. El cicle time se llama vista interna porque es el tiempo que nos importa a nosotros como equipo. </w:t>
+      </w:r>
     </w:p>
     <w:p>
       <w:pPr>

</xml_diff>